<commit_message>
DataBase doc add postil of new table : bottle and bottle_relation
</commit_message>
<xml_diff>
--- a/Documents/数据库表设计-完整版-Version5.docx
+++ b/Documents/数据库表设计-完整版-Version5.docx
@@ -1,14 +1,11 @@
 
 <file path=word/document.xml><?xml version="1.0" encoding="utf-8"?>
-<w:document xmlns:wpc="http://schemas.microsoft.com/office/word/2010/wordprocessingCanvas" xmlns:mc="http://schemas.openxmlformats.org/markup-compatibility/2006" xmlns:o="urn:schemas-microsoft-com:office:office" xmlns:r="http://schemas.openxmlformats.org/officeDocument/2006/relationships" xmlns:m="http://schemas.openxmlformats.org/officeDocument/2006/math" xmlns:v="urn:schemas-microsoft-com:vml" xmlns:wp14="http://schemas.microsoft.com/office/word/2010/wordprocessingDrawing" xmlns:wp="http://schemas.openxmlformats.org/drawingml/2006/wordprocessingDrawing" xmlns:w10="urn:schemas-microsoft-com:office:word" xmlns:w="http://schemas.openxmlformats.org/wordprocessingml/2006/main" xmlns:w14="http://schemas.microsoft.com/office/word/2010/wordml" xmlns:w15="http://schemas.microsoft.com/office/word/2012/wordml" xmlns:wpg="http://schemas.microsoft.com/office/word/2010/wordprocessingGroup" xmlns:wpi="http://schemas.microsoft.com/office/word/2010/wordprocessingInk" xmlns:wne="http://schemas.microsoft.com/office/word/2006/wordml" xmlns:wps="http://schemas.microsoft.com/office/word/2010/wordprocessingShape" mc:Ignorable="w14 w15 wp14">
+<w:document xmlns:wpc="http://schemas.microsoft.com/office/word/2010/wordprocessingCanvas" xmlns:mc="http://schemas.openxmlformats.org/markup-compatibility/2006" xmlns:o="urn:schemas-microsoft-com:office:office" xmlns:r="http://schemas.openxmlformats.org/officeDocument/2006/relationships" xmlns:m="http://schemas.openxmlformats.org/officeDocument/2006/math" xmlns:v="urn:schemas-microsoft-com:vml" xmlns:wp14="http://schemas.microsoft.com/office/word/2010/wordprocessingDrawing" xmlns:wp="http://schemas.openxmlformats.org/drawingml/2006/wordprocessingDrawing" xmlns:w10="urn:schemas-microsoft-com:office:word" xmlns:w="http://schemas.openxmlformats.org/wordprocessingml/2006/main" xmlns:w14="http://schemas.microsoft.com/office/word/2010/wordml" xmlns:wpg="http://schemas.microsoft.com/office/word/2010/wordprocessingGroup" xmlns:wpi="http://schemas.microsoft.com/office/word/2010/wordprocessingInk" xmlns:wne="http://schemas.microsoft.com/office/word/2006/wordml" xmlns:wps="http://schemas.microsoft.com/office/word/2010/wordprocessingShape" mc:Ignorable="w14 wp14">
   <w:body>
     <w:p>
       <w:pPr>
         <w:widowControl/>
         <w:jc w:val="left"/>
-        <w:rPr>
-          <w:rFonts w:hint="eastAsia"/>
-        </w:rPr>
       </w:pPr>
     </w:p>
     <w:p>
@@ -1688,11 +1685,6 @@
             <w:tcW w:w="804" w:type="dxa"/>
           </w:tcPr>
           <w:p>
-            <w:pPr>
-              <w:rPr>
-                <w:rFonts w:hint="eastAsia"/>
-              </w:rPr>
-            </w:pPr>
             <w:r>
               <w:rPr>
                 <w:rFonts w:hint="eastAsia"/>
@@ -1708,9 +1700,6 @@
           <w:p>
             <w:pPr>
               <w:jc w:val="left"/>
-              <w:rPr>
-                <w:rFonts w:hint="eastAsia"/>
-              </w:rPr>
             </w:pPr>
             <w:r>
               <w:rPr>
@@ -1781,9 +1770,6 @@
           <w:p>
             <w:pPr>
               <w:jc w:val="left"/>
-              <w:rPr>
-                <w:rFonts w:hint="eastAsia"/>
-              </w:rPr>
             </w:pPr>
             <w:r>
               <w:rPr>
@@ -1819,11 +1805,6 @@
             <w:tcW w:w="797" w:type="dxa"/>
           </w:tcPr>
           <w:p>
-            <w:pPr>
-              <w:rPr>
-                <w:rFonts w:hint="eastAsia"/>
-              </w:rPr>
-            </w:pPr>
             <w:r>
               <w:rPr>
                 <w:rFonts w:hint="eastAsia"/>
@@ -1842,11 +1823,6 @@
             <w:tcW w:w="804" w:type="dxa"/>
           </w:tcPr>
           <w:p>
-            <w:pPr>
-              <w:rPr>
-                <w:rFonts w:hint="eastAsia"/>
-              </w:rPr>
-            </w:pPr>
             <w:r>
               <w:rPr>
                 <w:rFonts w:hint="eastAsia"/>
@@ -1860,11 +1836,6 @@
             <w:tcW w:w="3727" w:type="dxa"/>
           </w:tcPr>
           <w:p>
-            <w:pPr>
-              <w:rPr>
-                <w:rFonts w:hint="eastAsia"/>
-              </w:rPr>
-            </w:pPr>
             <w:r>
               <w:rPr>
                 <w:rFonts w:hint="eastAsia"/>
@@ -1934,9 +1905,6 @@
           <w:p>
             <w:pPr>
               <w:jc w:val="left"/>
-              <w:rPr>
-                <w:rFonts w:hint="eastAsia"/>
-              </w:rPr>
             </w:pPr>
             <w:r>
               <w:rPr>
@@ -2023,14 +1991,180 @@
             <w:tcW w:w="797" w:type="dxa"/>
           </w:tcPr>
           <w:p>
+            <w:r>
+              <w:t>3.30</w:t>
+            </w:r>
+          </w:p>
+        </w:tc>
+      </w:tr>
+      <w:tr>
+        <w:tc>
+          <w:tcPr>
+            <w:tcW w:w="804" w:type="dxa"/>
+          </w:tcPr>
+          <w:p>
             <w:pPr>
               <w:rPr>
                 <w:rFonts w:hint="eastAsia"/>
               </w:rPr>
             </w:pPr>
             <w:r>
-              <w:t>3.30</w:t>
-            </w:r>
+              <w:rPr>
+                <w:rFonts w:hint="eastAsia"/>
+              </w:rPr>
+              <w:t>@lj</w:t>
+            </w:r>
+          </w:p>
+        </w:tc>
+        <w:tc>
+          <w:tcPr>
+            <w:tcW w:w="3727" w:type="dxa"/>
+          </w:tcPr>
+          <w:p>
+            <w:pPr>
+              <w:rPr>
+                <w:rFonts w:hint="eastAsia"/>
+              </w:rPr>
+            </w:pPr>
+            <w:r>
+              <w:rPr>
+                <w:rFonts w:hint="eastAsia"/>
+              </w:rPr>
+              <w:t>创建新表</w:t>
+            </w:r>
+            <w:r>
+              <w:rPr>
+                <w:rFonts w:hint="eastAsia"/>
+              </w:rPr>
+              <w:t xml:space="preserve">bottle </w:t>
+            </w:r>
+          </w:p>
+        </w:tc>
+        <w:tc>
+          <w:tcPr>
+            <w:tcW w:w="3317" w:type="dxa"/>
+          </w:tcPr>
+          <w:p>
+            <w:pPr>
+              <w:jc w:val="left"/>
+              <w:rPr>
+                <w:rFonts w:hint="eastAsia"/>
+              </w:rPr>
+            </w:pPr>
+            <w:r>
+              <w:rPr>
+                <w:rFonts w:hint="eastAsia"/>
+              </w:rPr>
+              <w:t>具体内容见表</w:t>
+            </w:r>
+            <w:r>
+              <w:rPr>
+                <w:rFonts w:hint="eastAsia"/>
+              </w:rPr>
+              <w:t>12</w:t>
+            </w:r>
+          </w:p>
+        </w:tc>
+        <w:tc>
+          <w:tcPr>
+            <w:tcW w:w="797" w:type="dxa"/>
+          </w:tcPr>
+          <w:p>
+            <w:r>
+              <w:rPr>
+                <w:rFonts w:hint="eastAsia"/>
+              </w:rPr>
+              <w:t>7.23</w:t>
+            </w:r>
+          </w:p>
+        </w:tc>
+      </w:tr>
+      <w:tr>
+        <w:tc>
+          <w:tcPr>
+            <w:tcW w:w="804" w:type="dxa"/>
+          </w:tcPr>
+          <w:p>
+            <w:pPr>
+              <w:rPr>
+                <w:rFonts w:hint="eastAsia"/>
+              </w:rPr>
+            </w:pPr>
+            <w:r>
+              <w:rPr>
+                <w:rFonts w:hint="eastAsia"/>
+              </w:rPr>
+              <w:t>@lj</w:t>
+            </w:r>
+          </w:p>
+        </w:tc>
+        <w:tc>
+          <w:tcPr>
+            <w:tcW w:w="3727" w:type="dxa"/>
+          </w:tcPr>
+          <w:p>
+            <w:pPr>
+              <w:rPr>
+                <w:rFonts w:hint="eastAsia"/>
+              </w:rPr>
+            </w:pPr>
+            <w:r>
+              <w:rPr>
+                <w:rFonts w:hint="eastAsia"/>
+              </w:rPr>
+              <w:t>创建新表</w:t>
+            </w:r>
+            <w:r>
+              <w:rPr>
+                <w:rFonts w:hint="eastAsia"/>
+              </w:rPr>
+              <w:t>bottle_relaiton</w:t>
+            </w:r>
+          </w:p>
+        </w:tc>
+        <w:tc>
+          <w:tcPr>
+            <w:tcW w:w="3317" w:type="dxa"/>
+          </w:tcPr>
+          <w:p>
+            <w:pPr>
+              <w:jc w:val="left"/>
+              <w:rPr>
+                <w:rFonts w:hint="eastAsia"/>
+              </w:rPr>
+            </w:pPr>
+            <w:r>
+              <w:rPr>
+                <w:rFonts w:hint="eastAsia"/>
+              </w:rPr>
+              <w:t>具体内容见表</w:t>
+            </w:r>
+            <w:r>
+              <w:rPr>
+                <w:rFonts w:hint="eastAsia"/>
+              </w:rPr>
+              <w:t>13</w:t>
+            </w:r>
+          </w:p>
+        </w:tc>
+        <w:tc>
+          <w:tcPr>
+            <w:tcW w:w="797" w:type="dxa"/>
+          </w:tcPr>
+          <w:p>
+            <w:pPr>
+              <w:rPr>
+                <w:rFonts w:hint="eastAsia"/>
+              </w:rPr>
+            </w:pPr>
+            <w:r>
+              <w:rPr>
+                <w:rFonts w:hint="eastAsia"/>
+              </w:rPr>
+              <w:t>7.23</w:t>
+            </w:r>
+            <w:bookmarkStart w:id="0" w:name="_GoBack"/>
+            <w:bookmarkEnd w:id="0"/>
           </w:p>
         </w:tc>
       </w:tr>
@@ -4563,13 +4697,7 @@
     <w:p/>
     <w:p/>
     <w:p/>
-    <w:p>
-      <w:pPr>
-        <w:rPr>
-          <w:rFonts w:hint="eastAsia"/>
-        </w:rPr>
-      </w:pPr>
-    </w:p>
+    <w:p/>
     <w:p>
       <w:r>
         <w:rPr>
@@ -6419,13 +6547,7 @@
         <w:rPr>
           <w:rFonts w:hint="eastAsia"/>
         </w:rPr>
-        <w:t>-3</w:t>
-      </w:r>
-      <w:r>
-        <w:rPr>
-          <w:rFonts w:hint="eastAsia"/>
-        </w:rPr>
-        <w:t xml:space="preserve"> </w:t>
+        <w:t xml:space="preserve">-3 </w:t>
       </w:r>
       <w:r>
         <w:t>file_transportation</w:t>
@@ -10029,13 +10151,7 @@
     <w:p/>
     <w:p/>
     <w:p/>
-    <w:p>
-      <w:pPr>
-        <w:rPr>
-          <w:rFonts w:hint="eastAsia"/>
-        </w:rPr>
-      </w:pPr>
-    </w:p>
+    <w:p/>
     <w:p>
       <w:r>
         <w:rPr>
@@ -16347,15 +16463,1587 @@
     <w:p>
       <w:pPr>
         <w:rPr>
-          <w:rFonts w:ascii="Consolas" w:hAnsi="Consolas" w:cs="Consolas"/>
-          <w:color w:val="808080"/>
+          <w:rFonts w:ascii="Consolas" w:hAnsi="Consolas" w:cs="Consolas" w:hint="eastAsia"/>
           <w:kern w:val="0"/>
           <w:sz w:val="19"/>
           <w:szCs w:val="19"/>
         </w:rPr>
       </w:pPr>
-      <w:bookmarkStart w:id="0" w:name="_GoBack"/>
-      <w:bookmarkEnd w:id="0"/>
+      <w:r>
+        <w:rPr>
+          <w:rFonts w:ascii="Consolas" w:hAnsi="Consolas" w:cs="Consolas" w:hint="eastAsia"/>
+          <w:kern w:val="0"/>
+          <w:sz w:val="19"/>
+          <w:szCs w:val="19"/>
+        </w:rPr>
+        <w:t>表</w:t>
+      </w:r>
+      <w:r>
+        <w:rPr>
+          <w:rFonts w:ascii="Consolas" w:hAnsi="Consolas" w:cs="Consolas" w:hint="eastAsia"/>
+          <w:kern w:val="0"/>
+          <w:sz w:val="19"/>
+          <w:szCs w:val="19"/>
+        </w:rPr>
+        <w:t xml:space="preserve"> 12- bottle</w:t>
+      </w:r>
+      <w:r>
+        <w:rPr>
+          <w:rFonts w:ascii="Consolas" w:hAnsi="Consolas" w:cs="Consolas" w:hint="eastAsia"/>
+          <w:kern w:val="0"/>
+          <w:sz w:val="19"/>
+          <w:szCs w:val="19"/>
+        </w:rPr>
+        <w:t>表</w:t>
+      </w:r>
+    </w:p>
+    <w:tbl>
+      <w:tblPr>
+        <w:tblStyle w:val="a3"/>
+        <w:tblpPr w:leftFromText="180" w:rightFromText="180" w:vertAnchor="text" w:horzAnchor="margin" w:tblpY="-1"/>
+        <w:tblW w:w="0" w:type="auto"/>
+        <w:tblLook w:val="04A0" w:firstRow="1" w:lastRow="0" w:firstColumn="1" w:lastColumn="0" w:noHBand="0" w:noVBand="1"/>
+      </w:tblPr>
+      <w:tblGrid>
+        <w:gridCol w:w="2490"/>
+        <w:gridCol w:w="1299"/>
+        <w:gridCol w:w="695"/>
+        <w:gridCol w:w="839"/>
+        <w:gridCol w:w="1273"/>
+        <w:gridCol w:w="1783"/>
+      </w:tblGrid>
+      <w:tr>
+        <w:tc>
+          <w:tcPr>
+            <w:tcW w:w="2490" w:type="dxa"/>
+          </w:tcPr>
+          <w:p>
+            <w:r>
+              <w:rPr>
+                <w:rFonts w:hint="eastAsia"/>
+              </w:rPr>
+              <w:lastRenderedPageBreak/>
+              <w:t>属性</w:t>
+            </w:r>
+          </w:p>
+        </w:tc>
+        <w:tc>
+          <w:tcPr>
+            <w:tcW w:w="1299" w:type="dxa"/>
+          </w:tcPr>
+          <w:p>
+            <w:r>
+              <w:rPr>
+                <w:rFonts w:hint="eastAsia"/>
+              </w:rPr>
+              <w:t>类型</w:t>
+            </w:r>
+          </w:p>
+        </w:tc>
+        <w:tc>
+          <w:tcPr>
+            <w:tcW w:w="695" w:type="dxa"/>
+          </w:tcPr>
+          <w:p>
+            <w:r>
+              <w:rPr>
+                <w:rFonts w:hint="eastAsia"/>
+              </w:rPr>
+              <w:t>可空</w:t>
+            </w:r>
+          </w:p>
+        </w:tc>
+        <w:tc>
+          <w:tcPr>
+            <w:tcW w:w="839" w:type="dxa"/>
+          </w:tcPr>
+          <w:p>
+            <w:r>
+              <w:rPr>
+                <w:rFonts w:hint="eastAsia"/>
+              </w:rPr>
+              <w:t>默认值</w:t>
+            </w:r>
+          </w:p>
+        </w:tc>
+        <w:tc>
+          <w:tcPr>
+            <w:tcW w:w="1273" w:type="dxa"/>
+          </w:tcPr>
+          <w:p>
+            <w:r>
+              <w:rPr>
+                <w:rFonts w:hint="eastAsia"/>
+              </w:rPr>
+              <w:t>说明</w:t>
+            </w:r>
+          </w:p>
+        </w:tc>
+        <w:tc>
+          <w:tcPr>
+            <w:tcW w:w="1783" w:type="dxa"/>
+          </w:tcPr>
+          <w:p>
+            <w:r>
+              <w:rPr>
+                <w:rFonts w:hint="eastAsia"/>
+              </w:rPr>
+              <w:t>备注</w:t>
+            </w:r>
+          </w:p>
+        </w:tc>
+      </w:tr>
+      <w:tr>
+        <w:tc>
+          <w:tcPr>
+            <w:tcW w:w="2490" w:type="dxa"/>
+          </w:tcPr>
+          <w:p>
+            <w:r>
+              <w:rPr>
+                <w:rFonts w:hint="eastAsia"/>
+              </w:rPr>
+              <w:t>id</w:t>
+            </w:r>
+          </w:p>
+        </w:tc>
+        <w:tc>
+          <w:tcPr>
+            <w:tcW w:w="1299" w:type="dxa"/>
+          </w:tcPr>
+          <w:p>
+            <w:r>
+              <w:rPr>
+                <w:rFonts w:hint="eastAsia"/>
+              </w:rPr>
+              <w:t>int</w:t>
+            </w:r>
+          </w:p>
+        </w:tc>
+        <w:tc>
+          <w:tcPr>
+            <w:tcW w:w="695" w:type="dxa"/>
+          </w:tcPr>
+          <w:p>
+            <w:r>
+              <w:rPr>
+                <w:rFonts w:hint="eastAsia"/>
+              </w:rPr>
+              <w:t>否</w:t>
+            </w:r>
+          </w:p>
+        </w:tc>
+        <w:tc>
+          <w:tcPr>
+            <w:tcW w:w="839" w:type="dxa"/>
+          </w:tcPr>
+          <w:p>
+            <w:r>
+              <w:rPr>
+                <w:rFonts w:hint="eastAsia"/>
+              </w:rPr>
+              <w:t>无</w:t>
+            </w:r>
+          </w:p>
+        </w:tc>
+        <w:tc>
+          <w:tcPr>
+            <w:tcW w:w="1273" w:type="dxa"/>
+          </w:tcPr>
+          <w:p>
+            <w:r>
+              <w:rPr>
+                <w:rFonts w:hint="eastAsia"/>
+              </w:rPr>
+              <w:t>统计信息</w:t>
+            </w:r>
+            <w:r>
+              <w:t>唯一标识</w:t>
+            </w:r>
+          </w:p>
+        </w:tc>
+        <w:tc>
+          <w:tcPr>
+            <w:tcW w:w="1783" w:type="dxa"/>
+          </w:tcPr>
+          <w:p>
+            <w:r>
+              <w:rPr>
+                <w:rFonts w:hint="eastAsia"/>
+              </w:rPr>
+              <w:t>主键，</w:t>
+            </w:r>
+            <w:r>
+              <w:t>自增</w:t>
+            </w:r>
+          </w:p>
+        </w:tc>
+      </w:tr>
+      <w:tr>
+        <w:tc>
+          <w:tcPr>
+            <w:tcW w:w="2490" w:type="dxa"/>
+          </w:tcPr>
+          <w:p>
+            <w:r>
+              <w:rPr>
+                <w:rFonts w:hint="eastAsia"/>
+              </w:rPr>
+              <w:t>owner_id</w:t>
+            </w:r>
+          </w:p>
+        </w:tc>
+        <w:tc>
+          <w:tcPr>
+            <w:tcW w:w="1299" w:type="dxa"/>
+          </w:tcPr>
+          <w:p>
+            <w:r>
+              <w:t>I</w:t>
+            </w:r>
+            <w:r>
+              <w:rPr>
+                <w:rFonts w:hint="eastAsia"/>
+              </w:rPr>
+              <w:t>nt</w:t>
+            </w:r>
+          </w:p>
+        </w:tc>
+        <w:tc>
+          <w:tcPr>
+            <w:tcW w:w="695" w:type="dxa"/>
+          </w:tcPr>
+          <w:p>
+            <w:r>
+              <w:rPr>
+                <w:rFonts w:hint="eastAsia"/>
+              </w:rPr>
+              <w:t>否</w:t>
+            </w:r>
+          </w:p>
+        </w:tc>
+        <w:tc>
+          <w:tcPr>
+            <w:tcW w:w="839" w:type="dxa"/>
+          </w:tcPr>
+          <w:p>
+            <w:r>
+              <w:rPr>
+                <w:rFonts w:hint="eastAsia"/>
+              </w:rPr>
+              <w:t>无</w:t>
+            </w:r>
+          </w:p>
+        </w:tc>
+        <w:tc>
+          <w:tcPr>
+            <w:tcW w:w="1273" w:type="dxa"/>
+          </w:tcPr>
+          <w:p>
+            <w:pPr>
+              <w:rPr>
+                <w:rFonts w:hint="eastAsia"/>
+              </w:rPr>
+            </w:pPr>
+            <w:r>
+              <w:rPr>
+                <w:rFonts w:hint="eastAsia"/>
+              </w:rPr>
+              <w:t>用户</w:t>
+            </w:r>
+            <w:r>
+              <w:rPr>
+                <w:rFonts w:hint="eastAsia"/>
+              </w:rPr>
+              <w:t>id</w:t>
+            </w:r>
+          </w:p>
+          <w:p>
+            <w:r>
+              <w:rPr>
+                <w:rFonts w:hint="eastAsia"/>
+              </w:rPr>
+              <w:t>瓶子所有者</w:t>
+            </w:r>
+          </w:p>
+        </w:tc>
+        <w:tc>
+          <w:tcPr>
+            <w:tcW w:w="1783" w:type="dxa"/>
+          </w:tcPr>
+          <w:p>
+            <w:pPr>
+              <w:jc w:val="left"/>
+            </w:pPr>
+            <w:r>
+              <w:rPr>
+                <w:rFonts w:hint="eastAsia"/>
+              </w:rPr>
+              <w:t>外键</w:t>
+            </w:r>
+            <w:r>
+              <w:rPr>
+                <w:rFonts w:ascii="Consolas" w:hAnsi="Consolas" w:cs="Consolas"/>
+                <w:color w:val="000000"/>
+                <w:kern w:val="0"/>
+                <w:sz w:val="19"/>
+                <w:szCs w:val="19"/>
+                <w:highlight w:val="white"/>
+              </w:rPr>
+              <w:t xml:space="preserve"> user_basic_info</w:t>
+            </w:r>
+            <w:r>
+              <w:rPr>
+                <w:rFonts w:ascii="Consolas" w:hAnsi="Consolas" w:cs="Consolas" w:hint="eastAsia"/>
+                <w:color w:val="000000"/>
+                <w:kern w:val="0"/>
+                <w:sz w:val="19"/>
+                <w:szCs w:val="19"/>
+              </w:rPr>
+              <w:t>中</w:t>
+            </w:r>
+            <w:r>
+              <w:rPr>
+                <w:rFonts w:ascii="Consolas" w:hAnsi="Consolas" w:cs="Consolas"/>
+                <w:color w:val="000000"/>
+                <w:kern w:val="0"/>
+                <w:sz w:val="19"/>
+                <w:szCs w:val="19"/>
+              </w:rPr>
+              <w:t>的</w:t>
+            </w:r>
+            <w:r>
+              <w:rPr>
+                <w:rFonts w:ascii="Consolas" w:hAnsi="Consolas" w:cs="Consolas"/>
+                <w:color w:val="000000"/>
+                <w:kern w:val="0"/>
+                <w:sz w:val="19"/>
+                <w:szCs w:val="19"/>
+              </w:rPr>
+              <w:t>id</w:t>
+            </w:r>
+          </w:p>
+        </w:tc>
+      </w:tr>
+      <w:tr>
+        <w:tc>
+          <w:tcPr>
+            <w:tcW w:w="2490" w:type="dxa"/>
+          </w:tcPr>
+          <w:p>
+            <w:r>
+              <w:rPr>
+                <w:rFonts w:hint="eastAsia"/>
+              </w:rPr>
+              <w:t>bottle_content_path</w:t>
+            </w:r>
+          </w:p>
+        </w:tc>
+        <w:tc>
+          <w:tcPr>
+            <w:tcW w:w="1299" w:type="dxa"/>
+          </w:tcPr>
+          <w:p>
+            <w:r>
+              <w:rPr>
+                <w:rFonts w:hint="eastAsia"/>
+              </w:rPr>
+              <w:t>varchar(300)</w:t>
+            </w:r>
+          </w:p>
+        </w:tc>
+        <w:tc>
+          <w:tcPr>
+            <w:tcW w:w="695" w:type="dxa"/>
+          </w:tcPr>
+          <w:p>
+            <w:r>
+              <w:rPr>
+                <w:rFonts w:hint="eastAsia"/>
+              </w:rPr>
+              <w:t>否</w:t>
+            </w:r>
+          </w:p>
+        </w:tc>
+        <w:tc>
+          <w:tcPr>
+            <w:tcW w:w="839" w:type="dxa"/>
+          </w:tcPr>
+          <w:p>
+            <w:r>
+              <w:rPr>
+                <w:rFonts w:hint="eastAsia"/>
+              </w:rPr>
+              <w:t>无</w:t>
+            </w:r>
+          </w:p>
+        </w:tc>
+        <w:tc>
+          <w:tcPr>
+            <w:tcW w:w="1273" w:type="dxa"/>
+          </w:tcPr>
+          <w:p>
+            <w:r>
+              <w:rPr>
+                <w:rFonts w:hint="eastAsia"/>
+              </w:rPr>
+              <w:t>漂流瓶内容路径</w:t>
+            </w:r>
+          </w:p>
+        </w:tc>
+        <w:tc>
+          <w:tcPr>
+            <w:tcW w:w="1783" w:type="dxa"/>
+          </w:tcPr>
+          <w:p>
+            <w:r>
+              <w:rPr>
+                <w:rFonts w:hint="eastAsia"/>
+              </w:rPr>
+              <w:t>无</w:t>
+            </w:r>
+          </w:p>
+        </w:tc>
+      </w:tr>
+      <w:tr>
+        <w:tc>
+          <w:tcPr>
+            <w:tcW w:w="2490" w:type="dxa"/>
+          </w:tcPr>
+          <w:p>
+            <w:r>
+              <w:rPr>
+                <w:rFonts w:hint="eastAsia"/>
+              </w:rPr>
+              <w:t>bottle_status</w:t>
+            </w:r>
+          </w:p>
+        </w:tc>
+        <w:tc>
+          <w:tcPr>
+            <w:tcW w:w="1299" w:type="dxa"/>
+          </w:tcPr>
+          <w:p>
+            <w:r>
+              <w:rPr>
+                <w:rFonts w:hint="eastAsia"/>
+              </w:rPr>
+              <w:t>int</w:t>
+            </w:r>
+          </w:p>
+        </w:tc>
+        <w:tc>
+          <w:tcPr>
+            <w:tcW w:w="695" w:type="dxa"/>
+          </w:tcPr>
+          <w:p>
+            <w:r>
+              <w:rPr>
+                <w:rFonts w:hint="eastAsia"/>
+              </w:rPr>
+              <w:t>否</w:t>
+            </w:r>
+          </w:p>
+        </w:tc>
+        <w:tc>
+          <w:tcPr>
+            <w:tcW w:w="839" w:type="dxa"/>
+          </w:tcPr>
+          <w:p>
+            <w:r>
+              <w:rPr>
+                <w:rFonts w:hint="eastAsia"/>
+              </w:rPr>
+              <w:t>无</w:t>
+            </w:r>
+          </w:p>
+        </w:tc>
+        <w:tc>
+          <w:tcPr>
+            <w:tcW w:w="1273" w:type="dxa"/>
+          </w:tcPr>
+          <w:p>
+            <w:r>
+              <w:rPr>
+                <w:rFonts w:hint="eastAsia"/>
+              </w:rPr>
+              <w:t>瓶子状态</w:t>
+            </w:r>
+          </w:p>
+        </w:tc>
+        <w:tc>
+          <w:tcPr>
+            <w:tcW w:w="1783" w:type="dxa"/>
+          </w:tcPr>
+          <w:p>
+            <w:pPr>
+              <w:rPr>
+                <w:rFonts w:hint="eastAsia"/>
+              </w:rPr>
+            </w:pPr>
+            <w:r>
+              <w:rPr>
+                <w:rFonts w:hint="eastAsia"/>
+              </w:rPr>
+              <w:t>1</w:t>
+            </w:r>
+            <w:r>
+              <w:rPr>
+                <w:rFonts w:hint="eastAsia"/>
+              </w:rPr>
+              <w:t>：未被捡到</w:t>
+            </w:r>
+          </w:p>
+          <w:p>
+            <w:r>
+              <w:rPr>
+                <w:rFonts w:hint="eastAsia"/>
+              </w:rPr>
+              <w:t>2</w:t>
+            </w:r>
+            <w:r>
+              <w:rPr>
+                <w:rFonts w:hint="eastAsia"/>
+              </w:rPr>
+              <w:t>：被捡到</w:t>
+            </w:r>
+          </w:p>
+        </w:tc>
+      </w:tr>
+      <w:tr>
+        <w:tc>
+          <w:tcPr>
+            <w:tcW w:w="2490" w:type="dxa"/>
+          </w:tcPr>
+          <w:p>
+            <w:r>
+              <w:rPr>
+                <w:rFonts w:hint="eastAsia"/>
+              </w:rPr>
+              <w:t>version_code</w:t>
+            </w:r>
+          </w:p>
+        </w:tc>
+        <w:tc>
+          <w:tcPr>
+            <w:tcW w:w="1299" w:type="dxa"/>
+          </w:tcPr>
+          <w:p>
+            <w:r>
+              <w:rPr>
+                <w:rFonts w:hint="eastAsia"/>
+              </w:rPr>
+              <w:t>int</w:t>
+            </w:r>
+          </w:p>
+        </w:tc>
+        <w:tc>
+          <w:tcPr>
+            <w:tcW w:w="695" w:type="dxa"/>
+          </w:tcPr>
+          <w:p>
+            <w:r>
+              <w:rPr>
+                <w:rFonts w:hint="eastAsia"/>
+              </w:rPr>
+              <w:t>否</w:t>
+            </w:r>
+          </w:p>
+        </w:tc>
+        <w:tc>
+          <w:tcPr>
+            <w:tcW w:w="839" w:type="dxa"/>
+          </w:tcPr>
+          <w:p>
+            <w:r>
+              <w:rPr>
+                <w:rFonts w:hint="eastAsia"/>
+              </w:rPr>
+              <w:t>无</w:t>
+            </w:r>
+          </w:p>
+        </w:tc>
+        <w:tc>
+          <w:tcPr>
+            <w:tcW w:w="1273" w:type="dxa"/>
+          </w:tcPr>
+          <w:p>
+            <w:r>
+              <w:rPr>
+                <w:rFonts w:hint="eastAsia"/>
+              </w:rPr>
+              <w:t>瓶子版本号</w:t>
+            </w:r>
+          </w:p>
+        </w:tc>
+        <w:tc>
+          <w:tcPr>
+            <w:tcW w:w="1783" w:type="dxa"/>
+          </w:tcPr>
+          <w:p/>
+        </w:tc>
+      </w:tr>
+    </w:tbl>
+    <w:p>
+      <w:pPr>
+        <w:rPr>
+          <w:rFonts w:ascii="Consolas" w:hAnsi="Consolas" w:cs="Consolas"/>
+          <w:kern w:val="0"/>
+          <w:sz w:val="19"/>
+          <w:szCs w:val="19"/>
+        </w:rPr>
+      </w:pPr>
+      <w:r>
+        <w:rPr>
+          <w:rFonts w:ascii="Consolas" w:hAnsi="Consolas" w:cs="Consolas"/>
+          <w:kern w:val="0"/>
+          <w:sz w:val="19"/>
+          <w:szCs w:val="19"/>
+        </w:rPr>
+        <w:t>create table bottle</w:t>
+      </w:r>
+    </w:p>
+    <w:p>
+      <w:pPr>
+        <w:rPr>
+          <w:rFonts w:ascii="Consolas" w:hAnsi="Consolas" w:cs="Consolas"/>
+          <w:kern w:val="0"/>
+          <w:sz w:val="19"/>
+          <w:szCs w:val="19"/>
+        </w:rPr>
+      </w:pPr>
+      <w:r>
+        <w:rPr>
+          <w:rFonts w:ascii="Consolas" w:hAnsi="Consolas" w:cs="Consolas"/>
+          <w:kern w:val="0"/>
+          <w:sz w:val="19"/>
+          <w:szCs w:val="19"/>
+        </w:rPr>
+        <w:t>(</w:t>
+      </w:r>
+    </w:p>
+    <w:p>
+      <w:pPr>
+        <w:rPr>
+          <w:rFonts w:ascii="Consolas" w:hAnsi="Consolas" w:cs="Consolas"/>
+          <w:kern w:val="0"/>
+          <w:sz w:val="19"/>
+          <w:szCs w:val="19"/>
+        </w:rPr>
+      </w:pPr>
+      <w:r>
+        <w:rPr>
+          <w:rFonts w:ascii="Consolas" w:hAnsi="Consolas" w:cs="Consolas"/>
+          <w:kern w:val="0"/>
+          <w:sz w:val="19"/>
+          <w:szCs w:val="19"/>
+        </w:rPr>
+        <w:tab/>
+        <w:t>id int not null identity(1,1) primary key,</w:t>
+      </w:r>
+    </w:p>
+    <w:p>
+      <w:pPr>
+        <w:rPr>
+          <w:rFonts w:ascii="Consolas" w:hAnsi="Consolas" w:cs="Consolas"/>
+          <w:kern w:val="0"/>
+          <w:sz w:val="19"/>
+          <w:szCs w:val="19"/>
+        </w:rPr>
+      </w:pPr>
+      <w:r>
+        <w:rPr>
+          <w:rFonts w:ascii="Consolas" w:hAnsi="Consolas" w:cs="Consolas"/>
+          <w:kern w:val="0"/>
+          <w:sz w:val="19"/>
+          <w:szCs w:val="19"/>
+        </w:rPr>
+        <w:tab/>
+        <w:t>owner_id int not null foreign key references user_basic_info(id),</w:t>
+      </w:r>
+    </w:p>
+    <w:p>
+      <w:pPr>
+        <w:rPr>
+          <w:rFonts w:ascii="Consolas" w:hAnsi="Consolas" w:cs="Consolas"/>
+          <w:kern w:val="0"/>
+          <w:sz w:val="19"/>
+          <w:szCs w:val="19"/>
+        </w:rPr>
+      </w:pPr>
+      <w:r>
+        <w:rPr>
+          <w:rFonts w:ascii="Consolas" w:hAnsi="Consolas" w:cs="Consolas"/>
+          <w:kern w:val="0"/>
+          <w:sz w:val="19"/>
+          <w:szCs w:val="19"/>
+        </w:rPr>
+        <w:tab/>
+        <w:t>bottle_content_path varchar(300) not null,</w:t>
+      </w:r>
+    </w:p>
+    <w:p>
+      <w:pPr>
+        <w:rPr>
+          <w:rFonts w:ascii="Consolas" w:hAnsi="Consolas" w:cs="Consolas"/>
+          <w:kern w:val="0"/>
+          <w:sz w:val="19"/>
+          <w:szCs w:val="19"/>
+        </w:rPr>
+      </w:pPr>
+      <w:r>
+        <w:rPr>
+          <w:rFonts w:ascii="Consolas" w:hAnsi="Consolas" w:cs="Consolas"/>
+          <w:kern w:val="0"/>
+          <w:sz w:val="19"/>
+          <w:szCs w:val="19"/>
+        </w:rPr>
+        <w:tab/>
+        <w:t>bottle_status int not null,</w:t>
+      </w:r>
+    </w:p>
+    <w:p>
+      <w:pPr>
+        <w:rPr>
+          <w:rFonts w:ascii="Consolas" w:hAnsi="Consolas" w:cs="Consolas"/>
+          <w:kern w:val="0"/>
+          <w:sz w:val="19"/>
+          <w:szCs w:val="19"/>
+        </w:rPr>
+      </w:pPr>
+      <w:r>
+        <w:rPr>
+          <w:rFonts w:ascii="Consolas" w:hAnsi="Consolas" w:cs="Consolas"/>
+          <w:kern w:val="0"/>
+          <w:sz w:val="19"/>
+          <w:szCs w:val="19"/>
+        </w:rPr>
+        <w:tab/>
+        <w:t>version_code int not null</w:t>
+      </w:r>
+    </w:p>
+    <w:p>
+      <w:pPr>
+        <w:rPr>
+          <w:rFonts w:ascii="Consolas" w:hAnsi="Consolas" w:cs="Consolas" w:hint="eastAsia"/>
+          <w:kern w:val="0"/>
+          <w:sz w:val="19"/>
+          <w:szCs w:val="19"/>
+        </w:rPr>
+      </w:pPr>
+      <w:r>
+        <w:rPr>
+          <w:rFonts w:ascii="Consolas" w:hAnsi="Consolas" w:cs="Consolas"/>
+          <w:kern w:val="0"/>
+          <w:sz w:val="19"/>
+          <w:szCs w:val="19"/>
+        </w:rPr>
+        <w:t>)</w:t>
+      </w:r>
+      <w:r>
+        <w:rPr>
+          <w:rFonts w:ascii="Consolas" w:hAnsi="Consolas" w:cs="Consolas"/>
+          <w:kern w:val="0"/>
+          <w:sz w:val="19"/>
+          <w:szCs w:val="19"/>
+        </w:rPr>
+        <w:t>;</w:t>
+      </w:r>
+    </w:p>
+    <w:p>
+      <w:pPr>
+        <w:rPr>
+          <w:rFonts w:ascii="Consolas" w:hAnsi="Consolas" w:cs="Consolas" w:hint="eastAsia"/>
+          <w:kern w:val="0"/>
+          <w:sz w:val="19"/>
+          <w:szCs w:val="19"/>
+        </w:rPr>
+      </w:pPr>
+    </w:p>
+    <w:p>
+      <w:pPr>
+        <w:rPr>
+          <w:rFonts w:ascii="Consolas" w:hAnsi="Consolas" w:cs="Consolas" w:hint="eastAsia"/>
+          <w:kern w:val="0"/>
+          <w:sz w:val="19"/>
+          <w:szCs w:val="19"/>
+        </w:rPr>
+      </w:pPr>
+      <w:r>
+        <w:rPr>
+          <w:rFonts w:ascii="Consolas" w:hAnsi="Consolas" w:cs="Consolas" w:hint="eastAsia"/>
+          <w:kern w:val="0"/>
+          <w:sz w:val="19"/>
+          <w:szCs w:val="19"/>
+        </w:rPr>
+        <w:t>表</w:t>
+      </w:r>
+      <w:r>
+        <w:rPr>
+          <w:rFonts w:ascii="Consolas" w:hAnsi="Consolas" w:cs="Consolas" w:hint="eastAsia"/>
+          <w:kern w:val="0"/>
+          <w:sz w:val="19"/>
+          <w:szCs w:val="19"/>
+        </w:rPr>
+        <w:t xml:space="preserve">13- </w:t>
+      </w:r>
+      <w:r>
+        <w:rPr>
+          <w:rFonts w:ascii="Consolas" w:hAnsi="Consolas" w:cs="Consolas"/>
+          <w:kern w:val="0"/>
+          <w:sz w:val="19"/>
+          <w:szCs w:val="19"/>
+        </w:rPr>
+        <w:t>bottle_relation</w:t>
+      </w:r>
+      <w:r>
+        <w:rPr>
+          <w:rFonts w:ascii="Consolas" w:hAnsi="Consolas" w:cs="Consolas" w:hint="eastAsia"/>
+          <w:kern w:val="0"/>
+          <w:sz w:val="19"/>
+          <w:szCs w:val="19"/>
+        </w:rPr>
+        <w:t>表</w:t>
+      </w:r>
+    </w:p>
+    <w:p>
+      <w:pPr>
+        <w:rPr>
+          <w:rFonts w:ascii="Consolas" w:hAnsi="Consolas" w:cs="Consolas" w:hint="eastAsia"/>
+          <w:kern w:val="0"/>
+          <w:sz w:val="19"/>
+          <w:szCs w:val="19"/>
+        </w:rPr>
+      </w:pPr>
+    </w:p>
+    <w:p>
+      <w:pPr>
+        <w:rPr>
+          <w:rFonts w:ascii="Consolas" w:hAnsi="Consolas" w:cs="Consolas" w:hint="eastAsia"/>
+          <w:kern w:val="0"/>
+          <w:sz w:val="19"/>
+          <w:szCs w:val="19"/>
+        </w:rPr>
+      </w:pPr>
+    </w:p>
+    <w:tbl>
+      <w:tblPr>
+        <w:tblStyle w:val="a3"/>
+        <w:tblpPr w:leftFromText="180" w:rightFromText="180" w:vertAnchor="text" w:horzAnchor="margin" w:tblpY="-1"/>
+        <w:tblW w:w="0" w:type="auto"/>
+        <w:tblLook w:val="04A0" w:firstRow="1" w:lastRow="0" w:firstColumn="1" w:lastColumn="0" w:noHBand="0" w:noVBand="1"/>
+      </w:tblPr>
+      <w:tblGrid>
+        <w:gridCol w:w="2490"/>
+        <w:gridCol w:w="1299"/>
+        <w:gridCol w:w="695"/>
+        <w:gridCol w:w="839"/>
+        <w:gridCol w:w="1273"/>
+        <w:gridCol w:w="1783"/>
+      </w:tblGrid>
+      <w:tr>
+        <w:tc>
+          <w:tcPr>
+            <w:tcW w:w="2490" w:type="dxa"/>
+          </w:tcPr>
+          <w:p>
+            <w:r>
+              <w:rPr>
+                <w:rFonts w:hint="eastAsia"/>
+              </w:rPr>
+              <w:t>属性</w:t>
+            </w:r>
+          </w:p>
+        </w:tc>
+        <w:tc>
+          <w:tcPr>
+            <w:tcW w:w="1299" w:type="dxa"/>
+          </w:tcPr>
+          <w:p>
+            <w:r>
+              <w:rPr>
+                <w:rFonts w:hint="eastAsia"/>
+              </w:rPr>
+              <w:t>类型</w:t>
+            </w:r>
+          </w:p>
+        </w:tc>
+        <w:tc>
+          <w:tcPr>
+            <w:tcW w:w="695" w:type="dxa"/>
+          </w:tcPr>
+          <w:p>
+            <w:r>
+              <w:rPr>
+                <w:rFonts w:hint="eastAsia"/>
+              </w:rPr>
+              <w:t>可空</w:t>
+            </w:r>
+          </w:p>
+        </w:tc>
+        <w:tc>
+          <w:tcPr>
+            <w:tcW w:w="839" w:type="dxa"/>
+          </w:tcPr>
+          <w:p>
+            <w:r>
+              <w:rPr>
+                <w:rFonts w:hint="eastAsia"/>
+              </w:rPr>
+              <w:t>默认值</w:t>
+            </w:r>
+          </w:p>
+        </w:tc>
+        <w:tc>
+          <w:tcPr>
+            <w:tcW w:w="1273" w:type="dxa"/>
+          </w:tcPr>
+          <w:p>
+            <w:r>
+              <w:rPr>
+                <w:rFonts w:hint="eastAsia"/>
+              </w:rPr>
+              <w:t>说明</w:t>
+            </w:r>
+          </w:p>
+        </w:tc>
+        <w:tc>
+          <w:tcPr>
+            <w:tcW w:w="1783" w:type="dxa"/>
+          </w:tcPr>
+          <w:p>
+            <w:r>
+              <w:rPr>
+                <w:rFonts w:hint="eastAsia"/>
+              </w:rPr>
+              <w:t>备注</w:t>
+            </w:r>
+          </w:p>
+        </w:tc>
+      </w:tr>
+      <w:tr>
+        <w:tc>
+          <w:tcPr>
+            <w:tcW w:w="2490" w:type="dxa"/>
+          </w:tcPr>
+          <w:p>
+            <w:r>
+              <w:rPr>
+                <w:rFonts w:hint="eastAsia"/>
+              </w:rPr>
+              <w:t>id</w:t>
+            </w:r>
+          </w:p>
+        </w:tc>
+        <w:tc>
+          <w:tcPr>
+            <w:tcW w:w="1299" w:type="dxa"/>
+          </w:tcPr>
+          <w:p>
+            <w:r>
+              <w:rPr>
+                <w:rFonts w:hint="eastAsia"/>
+              </w:rPr>
+              <w:t>int</w:t>
+            </w:r>
+          </w:p>
+        </w:tc>
+        <w:tc>
+          <w:tcPr>
+            <w:tcW w:w="695" w:type="dxa"/>
+          </w:tcPr>
+          <w:p>
+            <w:r>
+              <w:rPr>
+                <w:rFonts w:hint="eastAsia"/>
+              </w:rPr>
+              <w:t>否</w:t>
+            </w:r>
+          </w:p>
+        </w:tc>
+        <w:tc>
+          <w:tcPr>
+            <w:tcW w:w="839" w:type="dxa"/>
+          </w:tcPr>
+          <w:p>
+            <w:r>
+              <w:rPr>
+                <w:rFonts w:hint="eastAsia"/>
+              </w:rPr>
+              <w:t>无</w:t>
+            </w:r>
+          </w:p>
+        </w:tc>
+        <w:tc>
+          <w:tcPr>
+            <w:tcW w:w="1273" w:type="dxa"/>
+          </w:tcPr>
+          <w:p>
+            <w:r>
+              <w:rPr>
+                <w:rFonts w:hint="eastAsia"/>
+              </w:rPr>
+              <w:t>统计信息</w:t>
+            </w:r>
+            <w:r>
+              <w:t>唯一标识</w:t>
+            </w:r>
+          </w:p>
+        </w:tc>
+        <w:tc>
+          <w:tcPr>
+            <w:tcW w:w="1783" w:type="dxa"/>
+          </w:tcPr>
+          <w:p>
+            <w:r>
+              <w:rPr>
+                <w:rFonts w:hint="eastAsia"/>
+              </w:rPr>
+              <w:t>主键，</w:t>
+            </w:r>
+            <w:r>
+              <w:t>自增</w:t>
+            </w:r>
+          </w:p>
+        </w:tc>
+      </w:tr>
+      <w:tr>
+        <w:tc>
+          <w:tcPr>
+            <w:tcW w:w="2490" w:type="dxa"/>
+          </w:tcPr>
+          <w:p>
+            <w:r>
+              <w:rPr>
+                <w:rFonts w:hint="eastAsia"/>
+              </w:rPr>
+              <w:t>bottle_id</w:t>
+            </w:r>
+          </w:p>
+        </w:tc>
+        <w:tc>
+          <w:tcPr>
+            <w:tcW w:w="1299" w:type="dxa"/>
+          </w:tcPr>
+          <w:p>
+            <w:r>
+              <w:t>I</w:t>
+            </w:r>
+            <w:r>
+              <w:rPr>
+                <w:rFonts w:hint="eastAsia"/>
+              </w:rPr>
+              <w:t>nt</w:t>
+            </w:r>
+          </w:p>
+        </w:tc>
+        <w:tc>
+          <w:tcPr>
+            <w:tcW w:w="695" w:type="dxa"/>
+          </w:tcPr>
+          <w:p>
+            <w:r>
+              <w:rPr>
+                <w:rFonts w:hint="eastAsia"/>
+              </w:rPr>
+              <w:t>否</w:t>
+            </w:r>
+          </w:p>
+        </w:tc>
+        <w:tc>
+          <w:tcPr>
+            <w:tcW w:w="839" w:type="dxa"/>
+          </w:tcPr>
+          <w:p>
+            <w:r>
+              <w:rPr>
+                <w:rFonts w:hint="eastAsia"/>
+              </w:rPr>
+              <w:t>无</w:t>
+            </w:r>
+          </w:p>
+        </w:tc>
+        <w:tc>
+          <w:tcPr>
+            <w:tcW w:w="1273" w:type="dxa"/>
+          </w:tcPr>
+          <w:p>
+            <w:r>
+              <w:rPr>
+                <w:rFonts w:hint="eastAsia"/>
+              </w:rPr>
+              <w:t>瓶子</w:t>
+            </w:r>
+            <w:r>
+              <w:rPr>
+                <w:rFonts w:hint="eastAsia"/>
+              </w:rPr>
+              <w:t>ID</w:t>
+            </w:r>
+          </w:p>
+        </w:tc>
+        <w:tc>
+          <w:tcPr>
+            <w:tcW w:w="1783" w:type="dxa"/>
+          </w:tcPr>
+          <w:p>
+            <w:pPr>
+              <w:jc w:val="left"/>
+            </w:pPr>
+            <w:r>
+              <w:rPr>
+                <w:rFonts w:hint="eastAsia"/>
+              </w:rPr>
+              <w:t>外键</w:t>
+            </w:r>
+            <w:r>
+              <w:rPr>
+                <w:rFonts w:ascii="Consolas" w:hAnsi="Consolas" w:cs="Consolas"/>
+                <w:color w:val="000000"/>
+                <w:kern w:val="0"/>
+                <w:sz w:val="19"/>
+                <w:szCs w:val="19"/>
+                <w:highlight w:val="white"/>
+              </w:rPr>
+              <w:t xml:space="preserve"> </w:t>
+            </w:r>
+            <w:r>
+              <w:t xml:space="preserve"> </w:t>
+            </w:r>
+            <w:r>
+              <w:rPr>
+                <w:rFonts w:ascii="Consolas" w:hAnsi="Consolas" w:cs="Consolas"/>
+                <w:color w:val="000000"/>
+                <w:kern w:val="0"/>
+                <w:sz w:val="19"/>
+                <w:szCs w:val="19"/>
+              </w:rPr>
+              <w:t>bottle</w:t>
+            </w:r>
+            <w:r>
+              <w:rPr>
+                <w:rFonts w:ascii="Consolas" w:hAnsi="Consolas" w:cs="Consolas" w:hint="eastAsia"/>
+                <w:color w:val="000000"/>
+                <w:kern w:val="0"/>
+                <w:sz w:val="19"/>
+                <w:szCs w:val="19"/>
+              </w:rPr>
+              <w:t xml:space="preserve"> </w:t>
+            </w:r>
+            <w:r>
+              <w:rPr>
+                <w:rFonts w:ascii="Consolas" w:hAnsi="Consolas" w:cs="Consolas" w:hint="eastAsia"/>
+                <w:color w:val="000000"/>
+                <w:kern w:val="0"/>
+                <w:sz w:val="19"/>
+                <w:szCs w:val="19"/>
+              </w:rPr>
+              <w:t>中</w:t>
+            </w:r>
+            <w:r>
+              <w:rPr>
+                <w:rFonts w:ascii="Consolas" w:hAnsi="Consolas" w:cs="Consolas"/>
+                <w:color w:val="000000"/>
+                <w:kern w:val="0"/>
+                <w:sz w:val="19"/>
+                <w:szCs w:val="19"/>
+              </w:rPr>
+              <w:t>的</w:t>
+            </w:r>
+            <w:r>
+              <w:rPr>
+                <w:rFonts w:ascii="Consolas" w:hAnsi="Consolas" w:cs="Consolas"/>
+                <w:color w:val="000000"/>
+                <w:kern w:val="0"/>
+                <w:sz w:val="19"/>
+                <w:szCs w:val="19"/>
+              </w:rPr>
+              <w:t>id</w:t>
+            </w:r>
+          </w:p>
+        </w:tc>
+      </w:tr>
+      <w:tr>
+        <w:tc>
+          <w:tcPr>
+            <w:tcW w:w="2490" w:type="dxa"/>
+          </w:tcPr>
+          <w:p>
+            <w:r>
+              <w:t>user_id</w:t>
+            </w:r>
+          </w:p>
+        </w:tc>
+        <w:tc>
+          <w:tcPr>
+            <w:tcW w:w="1299" w:type="dxa"/>
+          </w:tcPr>
+          <w:p>
+            <w:r>
+              <w:rPr>
+                <w:rFonts w:hint="eastAsia"/>
+              </w:rPr>
+              <w:t>int</w:t>
+            </w:r>
+          </w:p>
+        </w:tc>
+        <w:tc>
+          <w:tcPr>
+            <w:tcW w:w="695" w:type="dxa"/>
+          </w:tcPr>
+          <w:p>
+            <w:r>
+              <w:rPr>
+                <w:rFonts w:hint="eastAsia"/>
+              </w:rPr>
+              <w:t>否</w:t>
+            </w:r>
+          </w:p>
+        </w:tc>
+        <w:tc>
+          <w:tcPr>
+            <w:tcW w:w="839" w:type="dxa"/>
+          </w:tcPr>
+          <w:p>
+            <w:r>
+              <w:rPr>
+                <w:rFonts w:hint="eastAsia"/>
+              </w:rPr>
+              <w:t>无</w:t>
+            </w:r>
+          </w:p>
+        </w:tc>
+        <w:tc>
+          <w:tcPr>
+            <w:tcW w:w="1273" w:type="dxa"/>
+          </w:tcPr>
+          <w:p>
+            <w:r>
+              <w:rPr>
+                <w:rFonts w:hint="eastAsia"/>
+              </w:rPr>
+              <w:t>漂流瓶内容路径</w:t>
+            </w:r>
+          </w:p>
+        </w:tc>
+        <w:tc>
+          <w:tcPr>
+            <w:tcW w:w="1783" w:type="dxa"/>
+          </w:tcPr>
+          <w:p>
+            <w:pPr>
+              <w:jc w:val="left"/>
+            </w:pPr>
+            <w:r>
+              <w:rPr>
+                <w:rFonts w:hint="eastAsia"/>
+              </w:rPr>
+              <w:t>外键</w:t>
+            </w:r>
+            <w:r>
+              <w:rPr>
+                <w:rFonts w:ascii="Consolas" w:hAnsi="Consolas" w:cs="Consolas"/>
+                <w:color w:val="000000"/>
+                <w:kern w:val="0"/>
+                <w:sz w:val="19"/>
+                <w:szCs w:val="19"/>
+                <w:highlight w:val="white"/>
+              </w:rPr>
+              <w:t xml:space="preserve"> user_basic_info</w:t>
+            </w:r>
+            <w:r>
+              <w:rPr>
+                <w:rFonts w:ascii="Consolas" w:hAnsi="Consolas" w:cs="Consolas" w:hint="eastAsia"/>
+                <w:color w:val="000000"/>
+                <w:kern w:val="0"/>
+                <w:sz w:val="19"/>
+                <w:szCs w:val="19"/>
+              </w:rPr>
+              <w:t>中</w:t>
+            </w:r>
+            <w:r>
+              <w:rPr>
+                <w:rFonts w:ascii="Consolas" w:hAnsi="Consolas" w:cs="Consolas"/>
+                <w:color w:val="000000"/>
+                <w:kern w:val="0"/>
+                <w:sz w:val="19"/>
+                <w:szCs w:val="19"/>
+              </w:rPr>
+              <w:t>的</w:t>
+            </w:r>
+            <w:r>
+              <w:rPr>
+                <w:rFonts w:ascii="Consolas" w:hAnsi="Consolas" w:cs="Consolas"/>
+                <w:color w:val="000000"/>
+                <w:kern w:val="0"/>
+                <w:sz w:val="19"/>
+                <w:szCs w:val="19"/>
+              </w:rPr>
+              <w:t>id</w:t>
+            </w:r>
+          </w:p>
+        </w:tc>
+      </w:tr>
+      <w:tr>
+        <w:tc>
+          <w:tcPr>
+            <w:tcW w:w="2490" w:type="dxa"/>
+          </w:tcPr>
+          <w:p>
+            <w:r>
+              <w:t>relation_status</w:t>
+            </w:r>
+          </w:p>
+        </w:tc>
+        <w:tc>
+          <w:tcPr>
+            <w:tcW w:w="1299" w:type="dxa"/>
+          </w:tcPr>
+          <w:p>
+            <w:r>
+              <w:rPr>
+                <w:rFonts w:hint="eastAsia"/>
+              </w:rPr>
+              <w:t>int</w:t>
+            </w:r>
+          </w:p>
+        </w:tc>
+        <w:tc>
+          <w:tcPr>
+            <w:tcW w:w="695" w:type="dxa"/>
+          </w:tcPr>
+          <w:p>
+            <w:r>
+              <w:rPr>
+                <w:rFonts w:hint="eastAsia"/>
+              </w:rPr>
+              <w:t>否</w:t>
+            </w:r>
+          </w:p>
+        </w:tc>
+        <w:tc>
+          <w:tcPr>
+            <w:tcW w:w="839" w:type="dxa"/>
+          </w:tcPr>
+          <w:p>
+            <w:r>
+              <w:rPr>
+                <w:rFonts w:hint="eastAsia"/>
+              </w:rPr>
+              <w:t>无</w:t>
+            </w:r>
+          </w:p>
+        </w:tc>
+        <w:tc>
+          <w:tcPr>
+            <w:tcW w:w="1273" w:type="dxa"/>
+          </w:tcPr>
+          <w:p>
+            <w:r>
+              <w:rPr>
+                <w:rFonts w:hint="eastAsia"/>
+              </w:rPr>
+              <w:t>瓶子状态</w:t>
+            </w:r>
+          </w:p>
+        </w:tc>
+        <w:tc>
+          <w:tcPr>
+            <w:tcW w:w="1783" w:type="dxa"/>
+          </w:tcPr>
+          <w:p>
+            <w:pPr>
+              <w:rPr>
+                <w:rFonts w:hint="eastAsia"/>
+              </w:rPr>
+            </w:pPr>
+            <w:r>
+              <w:rPr>
+                <w:rFonts w:hint="eastAsia"/>
+              </w:rPr>
+              <w:t>1</w:t>
+            </w:r>
+            <w:r>
+              <w:rPr>
+                <w:rFonts w:hint="eastAsia"/>
+              </w:rPr>
+              <w:t>：</w:t>
+            </w:r>
+            <w:r>
+              <w:rPr>
+                <w:rFonts w:hint="eastAsia"/>
+              </w:rPr>
+              <w:t>正常</w:t>
+            </w:r>
+          </w:p>
+          <w:p>
+            <w:r>
+              <w:rPr>
+                <w:rFonts w:hint="eastAsia"/>
+              </w:rPr>
+              <w:t>2</w:t>
+            </w:r>
+            <w:r>
+              <w:rPr>
+                <w:rFonts w:hint="eastAsia"/>
+              </w:rPr>
+              <w:t>：</w:t>
+            </w:r>
+            <w:r>
+              <w:rPr>
+                <w:rFonts w:hint="eastAsia"/>
+              </w:rPr>
+              <w:t>被删除</w:t>
+            </w:r>
+          </w:p>
+        </w:tc>
+      </w:tr>
+    </w:tbl>
+    <w:p>
+      <w:pPr>
+        <w:rPr>
+          <w:rFonts w:ascii="Consolas" w:hAnsi="Consolas" w:cs="Consolas"/>
+          <w:kern w:val="0"/>
+          <w:sz w:val="19"/>
+          <w:szCs w:val="19"/>
+        </w:rPr>
+      </w:pPr>
+      <w:r>
+        <w:rPr>
+          <w:rFonts w:ascii="Consolas" w:hAnsi="Consolas" w:cs="Consolas"/>
+          <w:kern w:val="0"/>
+          <w:sz w:val="19"/>
+          <w:szCs w:val="19"/>
+        </w:rPr>
+        <w:t>create table bottle_relation</w:t>
+      </w:r>
+    </w:p>
+    <w:p>
+      <w:pPr>
+        <w:rPr>
+          <w:rFonts w:ascii="Consolas" w:hAnsi="Consolas" w:cs="Consolas"/>
+          <w:kern w:val="0"/>
+          <w:sz w:val="19"/>
+          <w:szCs w:val="19"/>
+        </w:rPr>
+      </w:pPr>
+      <w:r>
+        <w:rPr>
+          <w:rFonts w:ascii="Consolas" w:hAnsi="Consolas" w:cs="Consolas"/>
+          <w:kern w:val="0"/>
+          <w:sz w:val="19"/>
+          <w:szCs w:val="19"/>
+        </w:rPr>
+        <w:t>(</w:t>
+      </w:r>
+    </w:p>
+    <w:p>
+      <w:pPr>
+        <w:rPr>
+          <w:rFonts w:ascii="Consolas" w:hAnsi="Consolas" w:cs="Consolas"/>
+          <w:kern w:val="0"/>
+          <w:sz w:val="19"/>
+          <w:szCs w:val="19"/>
+        </w:rPr>
+      </w:pPr>
+      <w:r>
+        <w:rPr>
+          <w:rFonts w:ascii="Consolas" w:hAnsi="Consolas" w:cs="Consolas"/>
+          <w:kern w:val="0"/>
+          <w:sz w:val="19"/>
+          <w:szCs w:val="19"/>
+        </w:rPr>
+        <w:tab/>
+        <w:t>id int not null identity(1,1) primary key,</w:t>
+      </w:r>
+    </w:p>
+    <w:p>
+      <w:pPr>
+        <w:rPr>
+          <w:rFonts w:ascii="Consolas" w:hAnsi="Consolas" w:cs="Consolas"/>
+          <w:kern w:val="0"/>
+          <w:sz w:val="19"/>
+          <w:szCs w:val="19"/>
+        </w:rPr>
+      </w:pPr>
+      <w:r>
+        <w:rPr>
+          <w:rFonts w:ascii="Consolas" w:hAnsi="Consolas" w:cs="Consolas"/>
+          <w:kern w:val="0"/>
+          <w:sz w:val="19"/>
+          <w:szCs w:val="19"/>
+        </w:rPr>
+        <w:tab/>
+        <w:t>bottle_id int not null foreign key references bottle(id),</w:t>
+      </w:r>
+    </w:p>
+    <w:p>
+      <w:pPr>
+        <w:rPr>
+          <w:rFonts w:ascii="Consolas" w:hAnsi="Consolas" w:cs="Consolas"/>
+          <w:kern w:val="0"/>
+          <w:sz w:val="19"/>
+          <w:szCs w:val="19"/>
+        </w:rPr>
+      </w:pPr>
+      <w:r>
+        <w:rPr>
+          <w:rFonts w:ascii="Consolas" w:hAnsi="Consolas" w:cs="Consolas"/>
+          <w:kern w:val="0"/>
+          <w:sz w:val="19"/>
+          <w:szCs w:val="19"/>
+        </w:rPr>
+        <w:tab/>
+        <w:t>user_id int not null foreign key references user_basic_info(id),</w:t>
+      </w:r>
+    </w:p>
+    <w:p>
+      <w:pPr>
+        <w:rPr>
+          <w:rFonts w:ascii="Consolas" w:hAnsi="Consolas" w:cs="Consolas"/>
+          <w:kern w:val="0"/>
+          <w:sz w:val="19"/>
+          <w:szCs w:val="19"/>
+        </w:rPr>
+      </w:pPr>
+      <w:r>
+        <w:rPr>
+          <w:rFonts w:ascii="Consolas" w:hAnsi="Consolas" w:cs="Consolas"/>
+          <w:kern w:val="0"/>
+          <w:sz w:val="19"/>
+          <w:szCs w:val="19"/>
+        </w:rPr>
+        <w:tab/>
+        <w:t>relation_status int not null</w:t>
+      </w:r>
+    </w:p>
+    <w:p>
+      <w:pPr>
+        <w:rPr>
+          <w:rFonts w:ascii="Consolas" w:hAnsi="Consolas" w:cs="Consolas" w:hint="eastAsia"/>
+          <w:kern w:val="0"/>
+          <w:sz w:val="19"/>
+          <w:szCs w:val="19"/>
+        </w:rPr>
+      </w:pPr>
+      <w:r>
+        <w:rPr>
+          <w:rFonts w:ascii="Consolas" w:hAnsi="Consolas" w:cs="Consolas"/>
+          <w:kern w:val="0"/>
+          <w:sz w:val="19"/>
+          <w:szCs w:val="19"/>
+        </w:rPr>
+        <w:t>)</w:t>
+      </w:r>
+      <w:r>
+        <w:rPr>
+          <w:rFonts w:ascii="Consolas" w:hAnsi="Consolas" w:cs="Consolas" w:hint="eastAsia"/>
+          <w:kern w:val="0"/>
+          <w:sz w:val="19"/>
+          <w:szCs w:val="19"/>
+        </w:rPr>
+        <w:t>;</w:t>
+      </w:r>
     </w:p>
     <w:sectPr>
       <w:pgSz w:w="11906" w:h="16838"/>
@@ -16368,7 +18056,7 @@
 </file>
 
 <file path=word/endnotes.xml><?xml version="1.0" encoding="utf-8"?>
-<w:endnotes xmlns:wpc="http://schemas.microsoft.com/office/word/2010/wordprocessingCanvas" xmlns:mc="http://schemas.openxmlformats.org/markup-compatibility/2006" xmlns:o="urn:schemas-microsoft-com:office:office" xmlns:r="http://schemas.openxmlformats.org/officeDocument/2006/relationships" xmlns:m="http://schemas.openxmlformats.org/officeDocument/2006/math" xmlns:v="urn:schemas-microsoft-com:vml" xmlns:wp14="http://schemas.microsoft.com/office/word/2010/wordprocessingDrawing" xmlns:wp="http://schemas.openxmlformats.org/drawingml/2006/wordprocessingDrawing" xmlns:w10="urn:schemas-microsoft-com:office:word" xmlns:w="http://schemas.openxmlformats.org/wordprocessingml/2006/main" xmlns:w14="http://schemas.microsoft.com/office/word/2010/wordml" xmlns:w15="http://schemas.microsoft.com/office/word/2012/wordml" xmlns:wpg="http://schemas.microsoft.com/office/word/2010/wordprocessingGroup" xmlns:wpi="http://schemas.microsoft.com/office/word/2010/wordprocessingInk" xmlns:wne="http://schemas.microsoft.com/office/word/2006/wordml" xmlns:wps="http://schemas.microsoft.com/office/word/2010/wordprocessingShape" mc:Ignorable="w14 w15 wp14">
+<w:endnotes xmlns:wpc="http://schemas.microsoft.com/office/word/2010/wordprocessingCanvas" xmlns:mc="http://schemas.openxmlformats.org/markup-compatibility/2006" xmlns:o="urn:schemas-microsoft-com:office:office" xmlns:r="http://schemas.openxmlformats.org/officeDocument/2006/relationships" xmlns:m="http://schemas.openxmlformats.org/officeDocument/2006/math" xmlns:v="urn:schemas-microsoft-com:vml" xmlns:wp14="http://schemas.microsoft.com/office/word/2010/wordprocessingDrawing" xmlns:wp="http://schemas.openxmlformats.org/drawingml/2006/wordprocessingDrawing" xmlns:w10="urn:schemas-microsoft-com:office:word" xmlns:w="http://schemas.openxmlformats.org/wordprocessingml/2006/main" xmlns:w14="http://schemas.microsoft.com/office/word/2010/wordml" xmlns:wpg="http://schemas.microsoft.com/office/word/2010/wordprocessingGroup" xmlns:wpi="http://schemas.microsoft.com/office/word/2010/wordprocessingInk" xmlns:wne="http://schemas.microsoft.com/office/word/2006/wordml" xmlns:wps="http://schemas.microsoft.com/office/word/2010/wordprocessingShape" mc:Ignorable="w14 wp14">
   <w:endnote w:type="separator" w:id="-1">
     <w:p>
       <w:r>
@@ -16387,7 +18075,7 @@
 </file>
 
 <file path=word/footnotes.xml><?xml version="1.0" encoding="utf-8"?>
-<w:footnotes xmlns:wpc="http://schemas.microsoft.com/office/word/2010/wordprocessingCanvas" xmlns:mc="http://schemas.openxmlformats.org/markup-compatibility/2006" xmlns:o="urn:schemas-microsoft-com:office:office" xmlns:r="http://schemas.openxmlformats.org/officeDocument/2006/relationships" xmlns:m="http://schemas.openxmlformats.org/officeDocument/2006/math" xmlns:v="urn:schemas-microsoft-com:vml" xmlns:wp14="http://schemas.microsoft.com/office/word/2010/wordprocessingDrawing" xmlns:wp="http://schemas.openxmlformats.org/drawingml/2006/wordprocessingDrawing" xmlns:w10="urn:schemas-microsoft-com:office:word" xmlns:w="http://schemas.openxmlformats.org/wordprocessingml/2006/main" xmlns:w14="http://schemas.microsoft.com/office/word/2010/wordml" xmlns:w15="http://schemas.microsoft.com/office/word/2012/wordml" xmlns:wpg="http://schemas.microsoft.com/office/word/2010/wordprocessingGroup" xmlns:wpi="http://schemas.microsoft.com/office/word/2010/wordprocessingInk" xmlns:wne="http://schemas.microsoft.com/office/word/2006/wordml" xmlns:wps="http://schemas.microsoft.com/office/word/2010/wordprocessingShape" mc:Ignorable="w14 w15 wp14">
+<w:footnotes xmlns:wpc="http://schemas.microsoft.com/office/word/2010/wordprocessingCanvas" xmlns:mc="http://schemas.openxmlformats.org/markup-compatibility/2006" xmlns:o="urn:schemas-microsoft-com:office:office" xmlns:r="http://schemas.openxmlformats.org/officeDocument/2006/relationships" xmlns:m="http://schemas.openxmlformats.org/officeDocument/2006/math" xmlns:v="urn:schemas-microsoft-com:vml" xmlns:wp14="http://schemas.microsoft.com/office/word/2010/wordprocessingDrawing" xmlns:wp="http://schemas.openxmlformats.org/drawingml/2006/wordprocessingDrawing" xmlns:w10="urn:schemas-microsoft-com:office:word" xmlns:w="http://schemas.openxmlformats.org/wordprocessingml/2006/main" xmlns:w14="http://schemas.microsoft.com/office/word/2010/wordml" xmlns:wpg="http://schemas.microsoft.com/office/word/2010/wordprocessingGroup" xmlns:wpi="http://schemas.microsoft.com/office/word/2010/wordprocessingInk" xmlns:wne="http://schemas.microsoft.com/office/word/2006/wordml" xmlns:wps="http://schemas.microsoft.com/office/word/2010/wordprocessingShape" mc:Ignorable="w14 wp14">
   <w:footnote w:type="separator" w:id="-1">
     <w:p>
       <w:r>
@@ -16406,7 +18094,7 @@
 </file>
 
 <file path=word/styles.xml><?xml version="1.0" encoding="utf-8"?>
-<w:styles xmlns:mc="http://schemas.openxmlformats.org/markup-compatibility/2006" xmlns:r="http://schemas.openxmlformats.org/officeDocument/2006/relationships" xmlns:w="http://schemas.openxmlformats.org/wordprocessingml/2006/main" xmlns:w14="http://schemas.microsoft.com/office/word/2010/wordml" xmlns:w15="http://schemas.microsoft.com/office/word/2012/wordml" mc:Ignorable="w14 w15">
+<w:styles xmlns:mc="http://schemas.openxmlformats.org/markup-compatibility/2006" xmlns:r="http://schemas.openxmlformats.org/officeDocument/2006/relationships" xmlns:w="http://schemas.openxmlformats.org/wordprocessingml/2006/main" xmlns:w14="http://schemas.microsoft.com/office/word/2010/wordml" mc:Ignorable="w14">
   <w:docDefaults>
     <w:rPrDefault>
       <w:rPr>
@@ -16419,378 +18107,423 @@
     </w:rPrDefault>
     <w:pPrDefault/>
   </w:docDefaults>
-  <w:latentStyles w:defLockedState="0" w:defUIPriority="99" w:defSemiHidden="0" w:defUnhideWhenUsed="0" w:defQFormat="0" w:count="371">
-    <w:lsdException w:name="Normal" w:uiPriority="0" w:qFormat="1"/>
-    <w:lsdException w:name="heading 1" w:uiPriority="9" w:qFormat="1"/>
-    <w:lsdException w:name="heading 2" w:semiHidden="1" w:uiPriority="9" w:unhideWhenUsed="1" w:qFormat="1"/>
-    <w:lsdException w:name="heading 3" w:semiHidden="1" w:uiPriority="9" w:unhideWhenUsed="1" w:qFormat="1"/>
-    <w:lsdException w:name="heading 4" w:semiHidden="1" w:uiPriority="9" w:unhideWhenUsed="1" w:qFormat="1"/>
-    <w:lsdException w:name="heading 5" w:semiHidden="1" w:uiPriority="9" w:unhideWhenUsed="1" w:qFormat="1"/>
-    <w:lsdException w:name="heading 6" w:semiHidden="1" w:uiPriority="9" w:unhideWhenUsed="1" w:qFormat="1"/>
-    <w:lsdException w:name="heading 7" w:semiHidden="1" w:uiPriority="9" w:unhideWhenUsed="1" w:qFormat="1"/>
-    <w:lsdException w:name="heading 8" w:semiHidden="1" w:uiPriority="9" w:unhideWhenUsed="1" w:qFormat="1"/>
-    <w:lsdException w:name="heading 9" w:semiHidden="1" w:uiPriority="9" w:unhideWhenUsed="1" w:qFormat="1"/>
-    <w:lsdException w:name="index 1" w:semiHidden="1" w:unhideWhenUsed="1"/>
-    <w:lsdException w:name="index 2" w:semiHidden="1" w:unhideWhenUsed="1"/>
-    <w:lsdException w:name="index 3" w:semiHidden="1" w:unhideWhenUsed="1"/>
-    <w:lsdException w:name="index 4" w:semiHidden="1" w:unhideWhenUsed="1"/>
-    <w:lsdException w:name="index 5" w:semiHidden="1" w:unhideWhenUsed="1"/>
-    <w:lsdException w:name="index 6" w:semiHidden="1" w:unhideWhenUsed="1"/>
-    <w:lsdException w:name="index 7" w:semiHidden="1" w:unhideWhenUsed="1"/>
-    <w:lsdException w:name="index 8" w:semiHidden="1" w:unhideWhenUsed="1"/>
-    <w:lsdException w:name="index 9" w:semiHidden="1" w:unhideWhenUsed="1"/>
-    <w:lsdException w:name="toc 1" w:semiHidden="1" w:uiPriority="39" w:unhideWhenUsed="1"/>
-    <w:lsdException w:name="toc 2" w:semiHidden="1" w:uiPriority="39" w:unhideWhenUsed="1"/>
-    <w:lsdException w:name="toc 3" w:semiHidden="1" w:uiPriority="39" w:unhideWhenUsed="1"/>
-    <w:lsdException w:name="toc 4" w:semiHidden="1" w:uiPriority="39" w:unhideWhenUsed="1"/>
-    <w:lsdException w:name="toc 5" w:semiHidden="1" w:uiPriority="39" w:unhideWhenUsed="1"/>
-    <w:lsdException w:name="toc 6" w:semiHidden="1" w:uiPriority="39" w:unhideWhenUsed="1"/>
-    <w:lsdException w:name="toc 7" w:semiHidden="1" w:uiPriority="39" w:unhideWhenUsed="1"/>
-    <w:lsdException w:name="toc 8" w:semiHidden="1" w:uiPriority="39" w:unhideWhenUsed="1"/>
-    <w:lsdException w:name="toc 9" w:semiHidden="1" w:uiPriority="39" w:unhideWhenUsed="1"/>
-    <w:lsdException w:name="Normal Indent" w:semiHidden="1" w:unhideWhenUsed="1"/>
-    <w:lsdException w:name="footnote text" w:semiHidden="1" w:unhideWhenUsed="1"/>
-    <w:lsdException w:name="annotation text" w:semiHidden="1" w:unhideWhenUsed="1"/>
-    <w:lsdException w:name="header" w:semiHidden="1" w:unhideWhenUsed="1"/>
-    <w:lsdException w:name="footer" w:semiHidden="1" w:unhideWhenUsed="1"/>
-    <w:lsdException w:name="index heading" w:semiHidden="1" w:unhideWhenUsed="1"/>
-    <w:lsdException w:name="caption" w:semiHidden="1" w:uiPriority="35" w:unhideWhenUsed="1" w:qFormat="1"/>
-    <w:lsdException w:name="table of figures" w:semiHidden="1" w:unhideWhenUsed="1"/>
-    <w:lsdException w:name="envelope address" w:semiHidden="1" w:unhideWhenUsed="1"/>
-    <w:lsdException w:name="envelope return" w:semiHidden="1" w:unhideWhenUsed="1"/>
-    <w:lsdException w:name="footnote reference" w:semiHidden="1" w:unhideWhenUsed="1"/>
-    <w:lsdException w:name="annotation reference" w:semiHidden="1" w:unhideWhenUsed="1"/>
-    <w:lsdException w:name="line number" w:semiHidden="1" w:unhideWhenUsed="1"/>
-    <w:lsdException w:name="page number" w:semiHidden="1" w:unhideWhenUsed="1"/>
-    <w:lsdException w:name="endnote reference" w:semiHidden="1" w:unhideWhenUsed="1"/>
-    <w:lsdException w:name="endnote text" w:semiHidden="1" w:unhideWhenUsed="1"/>
-    <w:lsdException w:name="table of authorities" w:semiHidden="1" w:unhideWhenUsed="1"/>
-    <w:lsdException w:name="macro" w:semiHidden="1" w:unhideWhenUsed="1"/>
-    <w:lsdException w:name="toa heading" w:semiHidden="1" w:unhideWhenUsed="1"/>
-    <w:lsdException w:name="List" w:semiHidden="1" w:unhideWhenUsed="1"/>
-    <w:lsdException w:name="List Bullet" w:semiHidden="1" w:unhideWhenUsed="1"/>
-    <w:lsdException w:name="List Number" w:semiHidden="1" w:unhideWhenUsed="1"/>
-    <w:lsdException w:name="List 2" w:semiHidden="1" w:unhideWhenUsed="1"/>
-    <w:lsdException w:name="List 3" w:semiHidden="1" w:unhideWhenUsed="1"/>
-    <w:lsdException w:name="List 4" w:semiHidden="1" w:unhideWhenUsed="1"/>
-    <w:lsdException w:name="List 5" w:semiHidden="1" w:unhideWhenUsed="1"/>
-    <w:lsdException w:name="List Bullet 2" w:semiHidden="1" w:unhideWhenUsed="1"/>
-    <w:lsdException w:name="List Bullet 3" w:semiHidden="1" w:unhideWhenUsed="1"/>
-    <w:lsdException w:name="List Bullet 4" w:semiHidden="1" w:unhideWhenUsed="1"/>
-    <w:lsdException w:name="List Bullet 5" w:semiHidden="1" w:unhideWhenUsed="1"/>
-    <w:lsdException w:name="List Number 2" w:semiHidden="1" w:unhideWhenUsed="1"/>
-    <w:lsdException w:name="List Number 3" w:semiHidden="1" w:unhideWhenUsed="1"/>
-    <w:lsdException w:name="List Number 4" w:semiHidden="1" w:unhideWhenUsed="1"/>
-    <w:lsdException w:name="List Number 5" w:semiHidden="1" w:unhideWhenUsed="1"/>
-    <w:lsdException w:name="Title" w:uiPriority="10" w:qFormat="1"/>
-    <w:lsdException w:name="Closing" w:semiHidden="1" w:unhideWhenUsed="1"/>
-    <w:lsdException w:name="Signature" w:semiHidden="1" w:unhideWhenUsed="1"/>
-    <w:lsdException w:name="Default Paragraph Font" w:semiHidden="1" w:uiPriority="1" w:unhideWhenUsed="1"/>
-    <w:lsdException w:name="Body Text" w:semiHidden="1" w:unhideWhenUsed="1"/>
-    <w:lsdException w:name="Body Text Indent" w:semiHidden="1" w:unhideWhenUsed="1"/>
-    <w:lsdException w:name="List Continue" w:semiHidden="1" w:unhideWhenUsed="1"/>
-    <w:lsdException w:name="List Continue 2" w:semiHidden="1" w:unhideWhenUsed="1"/>
-    <w:lsdException w:name="List Continue 3" w:semiHidden="1" w:unhideWhenUsed="1"/>
-    <w:lsdException w:name="List Continue 4" w:semiHidden="1" w:unhideWhenUsed="1"/>
-    <w:lsdException w:name="List Continue 5" w:semiHidden="1" w:unhideWhenUsed="1"/>
-    <w:lsdException w:name="Message Header" w:semiHidden="1" w:unhideWhenUsed="1"/>
-    <w:lsdException w:name="Subtitle" w:uiPriority="11" w:qFormat="1"/>
-    <w:lsdException w:name="Salutation" w:semiHidden="1" w:unhideWhenUsed="1"/>
-    <w:lsdException w:name="Date" w:semiHidden="1" w:unhideWhenUsed="1"/>
-    <w:lsdException w:name="Body Text First Indent" w:semiHidden="1" w:unhideWhenUsed="1"/>
-    <w:lsdException w:name="Body Text First Indent 2" w:semiHidden="1" w:unhideWhenUsed="1"/>
-    <w:lsdException w:name="Note Heading" w:semiHidden="1" w:unhideWhenUsed="1"/>
-    <w:lsdException w:name="Body Text 2" w:semiHidden="1" w:unhideWhenUsed="1"/>
-    <w:lsdException w:name="Body Text 3" w:semiHidden="1" w:unhideWhenUsed="1"/>
-    <w:lsdException w:name="Body Text Indent 2" w:semiHidden="1" w:unhideWhenUsed="1"/>
-    <w:lsdException w:name="Body Text Indent 3" w:semiHidden="1" w:unhideWhenUsed="1"/>
-    <w:lsdException w:name="Block Text" w:semiHidden="1" w:unhideWhenUsed="1"/>
-    <w:lsdException w:name="Hyperlink" w:semiHidden="1" w:unhideWhenUsed="1"/>
-    <w:lsdException w:name="FollowedHyperlink" w:semiHidden="1" w:unhideWhenUsed="1"/>
-    <w:lsdException w:name="Strong" w:uiPriority="22" w:qFormat="1"/>
-    <w:lsdException w:name="Emphasis" w:uiPriority="20" w:qFormat="1"/>
-    <w:lsdException w:name="Document Map" w:semiHidden="1" w:unhideWhenUsed="1"/>
-    <w:lsdException w:name="Plain Text" w:semiHidden="1" w:unhideWhenUsed="1"/>
-    <w:lsdException w:name="E-mail Signature" w:semiHidden="1" w:unhideWhenUsed="1"/>
-    <w:lsdException w:name="HTML Top of Form" w:semiHidden="1" w:unhideWhenUsed="1"/>
-    <w:lsdException w:name="HTML Bottom of Form" w:semiHidden="1" w:unhideWhenUsed="1"/>
-    <w:lsdException w:name="Normal (Web)" w:semiHidden="1" w:unhideWhenUsed="1"/>
-    <w:lsdException w:name="HTML Acronym" w:semiHidden="1" w:unhideWhenUsed="1"/>
-    <w:lsdException w:name="HTML Address" w:semiHidden="1" w:unhideWhenUsed="1"/>
-    <w:lsdException w:name="HTML Cite" w:semiHidden="1" w:unhideWhenUsed="1"/>
-    <w:lsdException w:name="HTML Code" w:semiHidden="1" w:unhideWhenUsed="1"/>
-    <w:lsdException w:name="HTML Definition" w:semiHidden="1" w:unhideWhenUsed="1"/>
-    <w:lsdException w:name="HTML Keyboard" w:semiHidden="1" w:unhideWhenUsed="1"/>
-    <w:lsdException w:name="HTML Preformatted" w:semiHidden="1" w:unhideWhenUsed="1"/>
-    <w:lsdException w:name="HTML Sample" w:semiHidden="1" w:unhideWhenUsed="1"/>
-    <w:lsdException w:name="HTML Typewriter" w:semiHidden="1" w:unhideWhenUsed="1"/>
-    <w:lsdException w:name="HTML Variable" w:semiHidden="1" w:unhideWhenUsed="1"/>
-    <w:lsdException w:name="Normal Table" w:semiHidden="1" w:unhideWhenUsed="1"/>
-    <w:lsdException w:name="annotation subject" w:semiHidden="1" w:unhideWhenUsed="1"/>
-    <w:lsdException w:name="No List" w:semiHidden="1" w:unhideWhenUsed="1"/>
-    <w:lsdException w:name="Outline List 1" w:semiHidden="1" w:unhideWhenUsed="1"/>
-    <w:lsdException w:name="Outline List 2" w:semiHidden="1" w:unhideWhenUsed="1"/>
-    <w:lsdException w:name="Outline List 3" w:semiHidden="1" w:unhideWhenUsed="1"/>
-    <w:lsdException w:name="Table Simple 1" w:semiHidden="1" w:unhideWhenUsed="1"/>
-    <w:lsdException w:name="Table Simple 2" w:semiHidden="1" w:unhideWhenUsed="1"/>
-    <w:lsdException w:name="Table Simple 3" w:semiHidden="1" w:unhideWhenUsed="1"/>
-    <w:lsdException w:name="Table Classic 1" w:semiHidden="1" w:unhideWhenUsed="1"/>
-    <w:lsdException w:name="Table Classic 2" w:semiHidden="1" w:unhideWhenUsed="1"/>
-    <w:lsdException w:name="Table Classic 3" w:semiHidden="1" w:unhideWhenUsed="1"/>
-    <w:lsdException w:name="Table Classic 4" w:semiHidden="1" w:unhideWhenUsed="1"/>
-    <w:lsdException w:name="Table Colorful 1" w:semiHidden="1" w:unhideWhenUsed="1"/>
-    <w:lsdException w:name="Table Colorful 2" w:semiHidden="1" w:unhideWhenUsed="1"/>
-    <w:lsdException w:name="Table Colorful 3" w:semiHidden="1" w:unhideWhenUsed="1"/>
-    <w:lsdException w:name="Table Columns 1" w:semiHidden="1" w:unhideWhenUsed="1"/>
-    <w:lsdException w:name="Table Columns 2" w:semiHidden="1" w:unhideWhenUsed="1"/>
-    <w:lsdException w:name="Table Columns 3" w:semiHidden="1" w:unhideWhenUsed="1"/>
-    <w:lsdException w:name="Table Columns 4" w:semiHidden="1" w:unhideWhenUsed="1"/>
-    <w:lsdException w:name="Table Columns 5" w:semiHidden="1" w:unhideWhenUsed="1"/>
-    <w:lsdException w:name="Table Grid 1" w:semiHidden="1" w:unhideWhenUsed="1"/>
-    <w:lsdException w:name="Table Grid 2" w:semiHidden="1" w:unhideWhenUsed="1"/>
-    <w:lsdException w:name="Table Grid 3" w:semiHidden="1" w:unhideWhenUsed="1"/>
-    <w:lsdException w:name="Table Grid 4" w:semiHidden="1" w:unhideWhenUsed="1"/>
-    <w:lsdException w:name="Table Grid 5" w:semiHidden="1" w:unhideWhenUsed="1"/>
-    <w:lsdException w:name="Table Grid 6" w:semiHidden="1" w:unhideWhenUsed="1"/>
-    <w:lsdException w:name="Table Grid 7" w:semiHidden="1" w:unhideWhenUsed="1"/>
-    <w:lsdException w:name="Table Grid 8" w:semiHidden="1" w:unhideWhenUsed="1"/>
-    <w:lsdException w:name="Table List 1" w:semiHidden="1" w:unhideWhenUsed="1"/>
-    <w:lsdException w:name="Table List 2" w:semiHidden="1" w:unhideWhenUsed="1"/>
-    <w:lsdException w:name="Table List 3" w:semiHidden="1" w:unhideWhenUsed="1"/>
-    <w:lsdException w:name="Table List 4" w:semiHidden="1" w:unhideWhenUsed="1"/>
-    <w:lsdException w:name="Table List 5" w:semiHidden="1" w:unhideWhenUsed="1"/>
-    <w:lsdException w:name="Table List 6" w:semiHidden="1" w:unhideWhenUsed="1"/>
-    <w:lsdException w:name="Table List 7" w:semiHidden="1" w:unhideWhenUsed="1"/>
-    <w:lsdException w:name="Table List 8" w:semiHidden="1" w:unhideWhenUsed="1"/>
-    <w:lsdException w:name="Table 3D effects 1" w:semiHidden="1" w:unhideWhenUsed="1"/>
-    <w:lsdException w:name="Table 3D effects 2" w:semiHidden="1" w:unhideWhenUsed="1"/>
-    <w:lsdException w:name="Table 3D effects 3" w:semiHidden="1" w:unhideWhenUsed="1"/>
-    <w:lsdException w:name="Table Contemporary" w:semiHidden="1" w:unhideWhenUsed="1"/>
-    <w:lsdException w:name="Table Elegant" w:semiHidden="1" w:unhideWhenUsed="1"/>
-    <w:lsdException w:name="Table Professional" w:semiHidden="1" w:unhideWhenUsed="1"/>
-    <w:lsdException w:name="Table Subtle 1" w:semiHidden="1" w:unhideWhenUsed="1"/>
-    <w:lsdException w:name="Table Subtle 2" w:semiHidden="1" w:unhideWhenUsed="1"/>
-    <w:lsdException w:name="Table Web 1" w:semiHidden="1" w:unhideWhenUsed="1"/>
-    <w:lsdException w:name="Table Web 2" w:semiHidden="1" w:unhideWhenUsed="1"/>
-    <w:lsdException w:name="Table Web 3" w:semiHidden="1" w:unhideWhenUsed="1"/>
-    <w:lsdException w:name="Balloon Text" w:semiHidden="1" w:unhideWhenUsed="1"/>
-    <w:lsdException w:name="Table Grid" w:uiPriority="39"/>
-    <w:lsdException w:name="Table Theme" w:semiHidden="1" w:unhideWhenUsed="1"/>
-    <w:lsdException w:name="Placeholder Text" w:semiHidden="1"/>
-    <w:lsdException w:name="No Spacing" w:uiPriority="1" w:qFormat="1"/>
-    <w:lsdException w:name="Light Shading" w:uiPriority="60"/>
-    <w:lsdException w:name="Light List" w:uiPriority="61"/>
-    <w:lsdException w:name="Light Grid" w:uiPriority="62"/>
-    <w:lsdException w:name="Medium Shading 1" w:uiPriority="63"/>
-    <w:lsdException w:name="Medium Shading 2" w:uiPriority="64"/>
-    <w:lsdException w:name="Medium List 1" w:uiPriority="65"/>
-    <w:lsdException w:name="Medium List 2" w:uiPriority="66"/>
-    <w:lsdException w:name="Medium Grid 1" w:uiPriority="67"/>
-    <w:lsdException w:name="Medium Grid 2" w:uiPriority="68"/>
-    <w:lsdException w:name="Medium Grid 3" w:uiPriority="69"/>
-    <w:lsdException w:name="Dark List" w:uiPriority="70"/>
-    <w:lsdException w:name="Colorful Shading" w:uiPriority="71"/>
-    <w:lsdException w:name="Colorful List" w:uiPriority="72"/>
-    <w:lsdException w:name="Colorful Grid" w:uiPriority="73"/>
-    <w:lsdException w:name="Light Shading Accent 1" w:uiPriority="60"/>
-    <w:lsdException w:name="Light List Accent 1" w:uiPriority="61"/>
-    <w:lsdException w:name="Light Grid Accent 1" w:uiPriority="62"/>
-    <w:lsdException w:name="Medium Shading 1 Accent 1" w:uiPriority="63"/>
-    <w:lsdException w:name="Medium Shading 2 Accent 1" w:uiPriority="64"/>
-    <w:lsdException w:name="Medium List 1 Accent 1" w:uiPriority="65"/>
-    <w:lsdException w:name="Revision" w:semiHidden="1"/>
-    <w:lsdException w:name="List Paragraph" w:uiPriority="34" w:qFormat="1"/>
-    <w:lsdException w:name="Quote" w:uiPriority="29" w:qFormat="1"/>
-    <w:lsdException w:name="Intense Quote" w:uiPriority="30" w:qFormat="1"/>
-    <w:lsdException w:name="Medium List 2 Accent 1" w:uiPriority="66"/>
-    <w:lsdException w:name="Medium Grid 1 Accent 1" w:uiPriority="67"/>
-    <w:lsdException w:name="Medium Grid 2 Accent 1" w:uiPriority="68"/>
-    <w:lsdException w:name="Medium Grid 3 Accent 1" w:uiPriority="69"/>
-    <w:lsdException w:name="Dark List Accent 1" w:uiPriority="70"/>
-    <w:lsdException w:name="Colorful Shading Accent 1" w:uiPriority="71"/>
-    <w:lsdException w:name="Colorful List Accent 1" w:uiPriority="72"/>
-    <w:lsdException w:name="Colorful Grid Accent 1" w:uiPriority="73"/>
-    <w:lsdException w:name="Light Shading Accent 2" w:uiPriority="60"/>
-    <w:lsdException w:name="Light List Accent 2" w:uiPriority="61"/>
-    <w:lsdException w:name="Light Grid Accent 2" w:uiPriority="62"/>
-    <w:lsdException w:name="Medium Shading 1 Accent 2" w:uiPriority="63"/>
-    <w:lsdException w:name="Medium Shading 2 Accent 2" w:uiPriority="64"/>
-    <w:lsdException w:name="Medium List 1 Accent 2" w:uiPriority="65"/>
-    <w:lsdException w:name="Medium List 2 Accent 2" w:uiPriority="66"/>
-    <w:lsdException w:name="Medium Grid 1 Accent 2" w:uiPriority="67"/>
-    <w:lsdException w:name="Medium Grid 2 Accent 2" w:uiPriority="68"/>
-    <w:lsdException w:name="Medium Grid 3 Accent 2" w:uiPriority="69"/>
-    <w:lsdException w:name="Dark List Accent 2" w:uiPriority="70"/>
-    <w:lsdException w:name="Colorful Shading Accent 2" w:uiPriority="71"/>
-    <w:lsdException w:name="Colorful List Accent 2" w:uiPriority="72"/>
-    <w:lsdException w:name="Colorful Grid Accent 2" w:uiPriority="73"/>
-    <w:lsdException w:name="Light Shading Accent 3" w:uiPriority="60"/>
-    <w:lsdException w:name="Light List Accent 3" w:uiPriority="61"/>
-    <w:lsdException w:name="Light Grid Accent 3" w:uiPriority="62"/>
-    <w:lsdException w:name="Medium Shading 1 Accent 3" w:uiPriority="63"/>
-    <w:lsdException w:name="Medium Shading 2 Accent 3" w:uiPriority="64"/>
-    <w:lsdException w:name="Medium List 1 Accent 3" w:uiPriority="65"/>
-    <w:lsdException w:name="Medium List 2 Accent 3" w:uiPriority="66"/>
-    <w:lsdException w:name="Medium Grid 1 Accent 3" w:uiPriority="67"/>
-    <w:lsdException w:name="Medium Grid 2 Accent 3" w:uiPriority="68"/>
-    <w:lsdException w:name="Medium Grid 3 Accent 3" w:uiPriority="69"/>
-    <w:lsdException w:name="Dark List Accent 3" w:uiPriority="70"/>
-    <w:lsdException w:name="Colorful Shading Accent 3" w:uiPriority="71"/>
-    <w:lsdException w:name="Colorful List Accent 3" w:uiPriority="72"/>
-    <w:lsdException w:name="Colorful Grid Accent 3" w:uiPriority="73"/>
-    <w:lsdException w:name="Light Shading Accent 4" w:uiPriority="60"/>
-    <w:lsdException w:name="Light List Accent 4" w:uiPriority="61"/>
-    <w:lsdException w:name="Light Grid Accent 4" w:uiPriority="62"/>
-    <w:lsdException w:name="Medium Shading 1 Accent 4" w:uiPriority="63"/>
-    <w:lsdException w:name="Medium Shading 2 Accent 4" w:uiPriority="64"/>
-    <w:lsdException w:name="Medium List 1 Accent 4" w:uiPriority="65"/>
-    <w:lsdException w:name="Medium List 2 Accent 4" w:uiPriority="66"/>
-    <w:lsdException w:name="Medium Grid 1 Accent 4" w:uiPriority="67"/>
-    <w:lsdException w:name="Medium Grid 2 Accent 4" w:uiPriority="68"/>
-    <w:lsdException w:name="Medium Grid 3 Accent 4" w:uiPriority="69"/>
-    <w:lsdException w:name="Dark List Accent 4" w:uiPriority="70"/>
-    <w:lsdException w:name="Colorful Shading Accent 4" w:uiPriority="71"/>
-    <w:lsdException w:name="Colorful List Accent 4" w:uiPriority="72"/>
-    <w:lsdException w:name="Colorful Grid Accent 4" w:uiPriority="73"/>
-    <w:lsdException w:name="Light Shading Accent 5" w:uiPriority="60"/>
-    <w:lsdException w:name="Light List Accent 5" w:uiPriority="61"/>
-    <w:lsdException w:name="Light Grid Accent 5" w:uiPriority="62"/>
-    <w:lsdException w:name="Medium Shading 1 Accent 5" w:uiPriority="63"/>
-    <w:lsdException w:name="Medium Shading 2 Accent 5" w:uiPriority="64"/>
-    <w:lsdException w:name="Medium List 1 Accent 5" w:uiPriority="65"/>
-    <w:lsdException w:name="Medium List 2 Accent 5" w:uiPriority="66"/>
-    <w:lsdException w:name="Medium Grid 1 Accent 5" w:uiPriority="67"/>
-    <w:lsdException w:name="Medium Grid 2 Accent 5" w:uiPriority="68"/>
-    <w:lsdException w:name="Medium Grid 3 Accent 5" w:uiPriority="69"/>
-    <w:lsdException w:name="Dark List Accent 5" w:uiPriority="70"/>
-    <w:lsdException w:name="Colorful Shading Accent 5" w:uiPriority="71"/>
-    <w:lsdException w:name="Colorful List Accent 5" w:uiPriority="72"/>
-    <w:lsdException w:name="Colorful Grid Accent 5" w:uiPriority="73"/>
-    <w:lsdException w:name="Light Shading Accent 6" w:uiPriority="60"/>
-    <w:lsdException w:name="Light List Accent 6" w:uiPriority="61"/>
-    <w:lsdException w:name="Light Grid Accent 6" w:uiPriority="62"/>
-    <w:lsdException w:name="Medium Shading 1 Accent 6" w:uiPriority="63"/>
-    <w:lsdException w:name="Medium Shading 2 Accent 6" w:uiPriority="64"/>
-    <w:lsdException w:name="Medium List 1 Accent 6" w:uiPriority="65"/>
-    <w:lsdException w:name="Medium List 2 Accent 6" w:uiPriority="66"/>
-    <w:lsdException w:name="Medium Grid 1 Accent 6" w:uiPriority="67"/>
-    <w:lsdException w:name="Medium Grid 2 Accent 6" w:uiPriority="68"/>
-    <w:lsdException w:name="Medium Grid 3 Accent 6" w:uiPriority="69"/>
-    <w:lsdException w:name="Dark List Accent 6" w:uiPriority="70"/>
-    <w:lsdException w:name="Colorful Shading Accent 6" w:uiPriority="71"/>
-    <w:lsdException w:name="Colorful List Accent 6" w:uiPriority="72"/>
-    <w:lsdException w:name="Colorful Grid Accent 6" w:uiPriority="73"/>
-    <w:lsdException w:name="Subtle Emphasis" w:uiPriority="19" w:qFormat="1"/>
-    <w:lsdException w:name="Intense Emphasis" w:uiPriority="21" w:qFormat="1"/>
-    <w:lsdException w:name="Subtle Reference" w:uiPriority="31" w:qFormat="1"/>
-    <w:lsdException w:name="Intense Reference" w:uiPriority="32" w:qFormat="1"/>
-    <w:lsdException w:name="Book Title" w:uiPriority="33" w:qFormat="1"/>
-    <w:lsdException w:name="Bibliography" w:semiHidden="1" w:uiPriority="37" w:unhideWhenUsed="1"/>
-    <w:lsdException w:name="TOC Heading" w:semiHidden="1" w:uiPriority="39" w:unhideWhenUsed="1" w:qFormat="1"/>
-    <w:lsdException w:name="Plain Table 1" w:uiPriority="41"/>
-    <w:lsdException w:name="Plain Table 2" w:uiPriority="42"/>
-    <w:lsdException w:name="Plain Table 3" w:uiPriority="43"/>
-    <w:lsdException w:name="Plain Table 4" w:uiPriority="44"/>
-    <w:lsdException w:name="Plain Table 5" w:uiPriority="45"/>
-    <w:lsdException w:name="Grid Table Light" w:uiPriority="40"/>
-    <w:lsdException w:name="Grid Table 1 Light" w:uiPriority="46"/>
-    <w:lsdException w:name="Grid Table 2" w:uiPriority="47"/>
-    <w:lsdException w:name="Grid Table 3" w:uiPriority="48"/>
-    <w:lsdException w:name="Grid Table 4" w:uiPriority="49"/>
-    <w:lsdException w:name="Grid Table 5 Dark" w:uiPriority="50"/>
-    <w:lsdException w:name="Grid Table 6 Colorful" w:uiPriority="51"/>
-    <w:lsdException w:name="Grid Table 7 Colorful" w:uiPriority="52"/>
-    <w:lsdException w:name="Grid Table 1 Light Accent 1" w:uiPriority="46"/>
-    <w:lsdException w:name="Grid Table 2 Accent 1" w:uiPriority="47"/>
-    <w:lsdException w:name="Grid Table 3 Accent 1" w:uiPriority="48"/>
-    <w:lsdException w:name="Grid Table 4 Accent 1" w:uiPriority="49"/>
-    <w:lsdException w:name="Grid Table 5 Dark Accent 1" w:uiPriority="50"/>
-    <w:lsdException w:name="Grid Table 6 Colorful Accent 1" w:uiPriority="51"/>
-    <w:lsdException w:name="Grid Table 7 Colorful Accent 1" w:uiPriority="52"/>
-    <w:lsdException w:name="Grid Table 1 Light Accent 2" w:uiPriority="46"/>
-    <w:lsdException w:name="Grid Table 2 Accent 2" w:uiPriority="47"/>
-    <w:lsdException w:name="Grid Table 3 Accent 2" w:uiPriority="48"/>
-    <w:lsdException w:name="Grid Table 4 Accent 2" w:uiPriority="49"/>
-    <w:lsdException w:name="Grid Table 5 Dark Accent 2" w:uiPriority="50"/>
-    <w:lsdException w:name="Grid Table 6 Colorful Accent 2" w:uiPriority="51"/>
-    <w:lsdException w:name="Grid Table 7 Colorful Accent 2" w:uiPriority="52"/>
-    <w:lsdException w:name="Grid Table 1 Light Accent 3" w:uiPriority="46"/>
-    <w:lsdException w:name="Grid Table 2 Accent 3" w:uiPriority="47"/>
-    <w:lsdException w:name="Grid Table 3 Accent 3" w:uiPriority="48"/>
-    <w:lsdException w:name="Grid Table 4 Accent 3" w:uiPriority="49"/>
-    <w:lsdException w:name="Grid Table 5 Dark Accent 3" w:uiPriority="50"/>
-    <w:lsdException w:name="Grid Table 6 Colorful Accent 3" w:uiPriority="51"/>
-    <w:lsdException w:name="Grid Table 7 Colorful Accent 3" w:uiPriority="52"/>
-    <w:lsdException w:name="Grid Table 1 Light Accent 4" w:uiPriority="46"/>
-    <w:lsdException w:name="Grid Table 2 Accent 4" w:uiPriority="47"/>
-    <w:lsdException w:name="Grid Table 3 Accent 4" w:uiPriority="48"/>
-    <w:lsdException w:name="Grid Table 4 Accent 4" w:uiPriority="49"/>
-    <w:lsdException w:name="Grid Table 5 Dark Accent 4" w:uiPriority="50"/>
-    <w:lsdException w:name="Grid Table 6 Colorful Accent 4" w:uiPriority="51"/>
-    <w:lsdException w:name="Grid Table 7 Colorful Accent 4" w:uiPriority="52"/>
-    <w:lsdException w:name="Grid Table 1 Light Accent 5" w:uiPriority="46"/>
-    <w:lsdException w:name="Grid Table 2 Accent 5" w:uiPriority="47"/>
-    <w:lsdException w:name="Grid Table 3 Accent 5" w:uiPriority="48"/>
-    <w:lsdException w:name="Grid Table 4 Accent 5" w:uiPriority="49"/>
-    <w:lsdException w:name="Grid Table 5 Dark Accent 5" w:uiPriority="50"/>
-    <w:lsdException w:name="Grid Table 6 Colorful Accent 5" w:uiPriority="51"/>
-    <w:lsdException w:name="Grid Table 7 Colorful Accent 5" w:uiPriority="52"/>
-    <w:lsdException w:name="Grid Table 1 Light Accent 6" w:uiPriority="46"/>
-    <w:lsdException w:name="Grid Table 2 Accent 6" w:uiPriority="47"/>
-    <w:lsdException w:name="Grid Table 3 Accent 6" w:uiPriority="48"/>
-    <w:lsdException w:name="Grid Table 4 Accent 6" w:uiPriority="49"/>
-    <w:lsdException w:name="Grid Table 5 Dark Accent 6" w:uiPriority="50"/>
-    <w:lsdException w:name="Grid Table 6 Colorful Accent 6" w:uiPriority="51"/>
-    <w:lsdException w:name="Grid Table 7 Colorful Accent 6" w:uiPriority="52"/>
-    <w:lsdException w:name="List Table 1 Light" w:uiPriority="46"/>
-    <w:lsdException w:name="List Table 2" w:uiPriority="47"/>
-    <w:lsdException w:name="List Table 3" w:uiPriority="48"/>
-    <w:lsdException w:name="List Table 4" w:uiPriority="49"/>
-    <w:lsdException w:name="List Table 5 Dark" w:uiPriority="50"/>
-    <w:lsdException w:name="List Table 6 Colorful" w:uiPriority="51"/>
-    <w:lsdException w:name="List Table 7 Colorful" w:uiPriority="52"/>
-    <w:lsdException w:name="List Table 1 Light Accent 1" w:uiPriority="46"/>
-    <w:lsdException w:name="List Table 2 Accent 1" w:uiPriority="47"/>
-    <w:lsdException w:name="List Table 3 Accent 1" w:uiPriority="48"/>
-    <w:lsdException w:name="List Table 4 Accent 1" w:uiPriority="49"/>
-    <w:lsdException w:name="List Table 5 Dark Accent 1" w:uiPriority="50"/>
-    <w:lsdException w:name="List Table 6 Colorful Accent 1" w:uiPriority="51"/>
-    <w:lsdException w:name="List Table 7 Colorful Accent 1" w:uiPriority="52"/>
-    <w:lsdException w:name="List Table 1 Light Accent 2" w:uiPriority="46"/>
-    <w:lsdException w:name="List Table 2 Accent 2" w:uiPriority="47"/>
-    <w:lsdException w:name="List Table 3 Accent 2" w:uiPriority="48"/>
-    <w:lsdException w:name="List Table 4 Accent 2" w:uiPriority="49"/>
-    <w:lsdException w:name="List Table 5 Dark Accent 2" w:uiPriority="50"/>
-    <w:lsdException w:name="List Table 6 Colorful Accent 2" w:uiPriority="51"/>
-    <w:lsdException w:name="List Table 7 Colorful Accent 2" w:uiPriority="52"/>
-    <w:lsdException w:name="List Table 1 Light Accent 3" w:uiPriority="46"/>
-    <w:lsdException w:name="List Table 2 Accent 3" w:uiPriority="47"/>
-    <w:lsdException w:name="List Table 3 Accent 3" w:uiPriority="48"/>
-    <w:lsdException w:name="List Table 4 Accent 3" w:uiPriority="49"/>
-    <w:lsdException w:name="List Table 5 Dark Accent 3" w:uiPriority="50"/>
-    <w:lsdException w:name="List Table 6 Colorful Accent 3" w:uiPriority="51"/>
-    <w:lsdException w:name="List Table 7 Colorful Accent 3" w:uiPriority="52"/>
-    <w:lsdException w:name="List Table 1 Light Accent 4" w:uiPriority="46"/>
-    <w:lsdException w:name="List Table 2 Accent 4" w:uiPriority="47"/>
-    <w:lsdException w:name="List Table 3 Accent 4" w:uiPriority="48"/>
-    <w:lsdException w:name="List Table 4 Accent 4" w:uiPriority="49"/>
-    <w:lsdException w:name="List Table 5 Dark Accent 4" w:uiPriority="50"/>
-    <w:lsdException w:name="List Table 6 Colorful Accent 4" w:uiPriority="51"/>
-    <w:lsdException w:name="List Table 7 Colorful Accent 4" w:uiPriority="52"/>
-    <w:lsdException w:name="List Table 1 Light Accent 5" w:uiPriority="46"/>
-    <w:lsdException w:name="List Table 2 Accent 5" w:uiPriority="47"/>
-    <w:lsdException w:name="List Table 3 Accent 5" w:uiPriority="48"/>
-    <w:lsdException w:name="List Table 4 Accent 5" w:uiPriority="49"/>
-    <w:lsdException w:name="List Table 5 Dark Accent 5" w:uiPriority="50"/>
-    <w:lsdException w:name="List Table 6 Colorful Accent 5" w:uiPriority="51"/>
-    <w:lsdException w:name="List Table 7 Colorful Accent 5" w:uiPriority="52"/>
-    <w:lsdException w:name="List Table 1 Light Accent 6" w:uiPriority="46"/>
-    <w:lsdException w:name="List Table 2 Accent 6" w:uiPriority="47"/>
-    <w:lsdException w:name="List Table 3 Accent 6" w:uiPriority="48"/>
-    <w:lsdException w:name="List Table 4 Accent 6" w:uiPriority="49"/>
-    <w:lsdException w:name="List Table 5 Dark Accent 6" w:uiPriority="50"/>
-    <w:lsdException w:name="List Table 6 Colorful Accent 6" w:uiPriority="51"/>
-    <w:lsdException w:name="List Table 7 Colorful Accent 6" w:uiPriority="52"/>
+  <w:latentStyles w:defLockedState="0" w:defUIPriority="99" w:defSemiHidden="1" w:defUnhideWhenUsed="1" w:defQFormat="0" w:count="267">
+    <w:lsdException w:name="Normal" w:semiHidden="0" w:uiPriority="0" w:unhideWhenUsed="0" w:qFormat="1"/>
+    <w:lsdException w:name="heading 1" w:semiHidden="0" w:uiPriority="9" w:unhideWhenUsed="0" w:qFormat="1"/>
+    <w:lsdException w:name="heading 2" w:uiPriority="9" w:qFormat="1"/>
+    <w:lsdException w:name="heading 3" w:uiPriority="9" w:qFormat="1"/>
+    <w:lsdException w:name="heading 4" w:uiPriority="9" w:qFormat="1"/>
+    <w:lsdException w:name="heading 5" w:uiPriority="9" w:qFormat="1"/>
+    <w:lsdException w:name="heading 6" w:uiPriority="9" w:qFormat="1"/>
+    <w:lsdException w:name="heading 7" w:uiPriority="9" w:qFormat="1"/>
+    <w:lsdException w:name="heading 8" w:uiPriority="9" w:qFormat="1"/>
+    <w:lsdException w:name="heading 9" w:uiPriority="9" w:qFormat="1"/>
+    <w:lsdException w:name="toc 1" w:uiPriority="39"/>
+    <w:lsdException w:name="toc 2" w:uiPriority="39"/>
+    <w:lsdException w:name="toc 3" w:uiPriority="39"/>
+    <w:lsdException w:name="toc 4" w:uiPriority="39"/>
+    <w:lsdException w:name="toc 5" w:uiPriority="39"/>
+    <w:lsdException w:name="toc 6" w:uiPriority="39"/>
+    <w:lsdException w:name="toc 7" w:uiPriority="39"/>
+    <w:lsdException w:name="toc 8" w:uiPriority="39"/>
+    <w:lsdException w:name="toc 9" w:uiPriority="39"/>
+    <w:lsdException w:name="caption" w:uiPriority="35" w:qFormat="1"/>
+    <w:lsdException w:name="Title" w:semiHidden="0" w:uiPriority="10" w:unhideWhenUsed="0" w:qFormat="1"/>
+    <w:lsdException w:name="Default Paragraph Font" w:uiPriority="1"/>
+    <w:lsdException w:name="Subtitle" w:semiHidden="0" w:uiPriority="11" w:unhideWhenUsed="0" w:qFormat="1"/>
+    <w:lsdException w:name="Strong" w:semiHidden="0" w:uiPriority="22" w:unhideWhenUsed="0" w:qFormat="1"/>
+    <w:lsdException w:name="Emphasis" w:semiHidden="0" w:uiPriority="20" w:unhideWhenUsed="0" w:qFormat="1"/>
+    <w:lsdException w:name="Table Grid" w:semiHidden="0" w:uiPriority="39" w:unhideWhenUsed="0"/>
+    <w:lsdException w:name="Placeholder Text" w:unhideWhenUsed="0"/>
+    <w:lsdException w:name="No Spacing" w:semiHidden="0" w:uiPriority="1" w:unhideWhenUsed="0" w:qFormat="1"/>
+    <w:lsdException w:name="Light Shading" w:semiHidden="0" w:uiPriority="60" w:unhideWhenUsed="0"/>
+    <w:lsdException w:name="Light List" w:semiHidden="0" w:uiPriority="61" w:unhideWhenUsed="0"/>
+    <w:lsdException w:name="Light Grid" w:semiHidden="0" w:uiPriority="62" w:unhideWhenUsed="0"/>
+    <w:lsdException w:name="Medium Shading 1" w:semiHidden="0" w:uiPriority="63" w:unhideWhenUsed="0"/>
+    <w:lsdException w:name="Medium Shading 2" w:semiHidden="0" w:uiPriority="64" w:unhideWhenUsed="0"/>
+    <w:lsdException w:name="Medium List 1" w:semiHidden="0" w:uiPriority="65" w:unhideWhenUsed="0"/>
+    <w:lsdException w:name="Medium List 2" w:semiHidden="0" w:uiPriority="66" w:unhideWhenUsed="0"/>
+    <w:lsdException w:name="Medium Grid 1" w:semiHidden="0" w:uiPriority="67" w:unhideWhenUsed="0"/>
+    <w:lsdException w:name="Medium Grid 2" w:semiHidden="0" w:uiPriority="68" w:unhideWhenUsed="0"/>
+    <w:lsdException w:name="Medium Grid 3" w:semiHidden="0" w:uiPriority="69" w:unhideWhenUsed="0"/>
+    <w:lsdException w:name="Dark List" w:semiHidden="0" w:uiPriority="70" w:unhideWhenUsed="0"/>
+    <w:lsdException w:name="Colorful Shading" w:semiHidden="0" w:uiPriority="71" w:unhideWhenUsed="0"/>
+    <w:lsdException w:name="Colorful List" w:semiHidden="0" w:uiPriority="72" w:unhideWhenUsed="0"/>
+    <w:lsdException w:name="Colorful Grid" w:semiHidden="0" w:uiPriority="73" w:unhideWhenUsed="0"/>
+    <w:lsdException w:name="Light Shading Accent 1" w:semiHidden="0" w:uiPriority="60" w:unhideWhenUsed="0"/>
+    <w:lsdException w:name="Light List Accent 1" w:semiHidden="0" w:uiPriority="61" w:unhideWhenUsed="0"/>
+    <w:lsdException w:name="Light Grid Accent 1" w:semiHidden="0" w:uiPriority="62" w:unhideWhenUsed="0"/>
+    <w:lsdException w:name="Medium Shading 1 Accent 1" w:semiHidden="0" w:uiPriority="63" w:unhideWhenUsed="0"/>
+    <w:lsdException w:name="Medium Shading 2 Accent 1" w:semiHidden="0" w:uiPriority="64" w:unhideWhenUsed="0"/>
+    <w:lsdException w:name="Medium List 1 Accent 1" w:semiHidden="0" w:uiPriority="65" w:unhideWhenUsed="0"/>
+    <w:lsdException w:name="Revision" w:unhideWhenUsed="0"/>
+    <w:lsdException w:name="List Paragraph" w:semiHidden="0" w:uiPriority="34" w:unhideWhenUsed="0" w:qFormat="1"/>
+    <w:lsdException w:name="Quote" w:semiHidden="0" w:uiPriority="29" w:unhideWhenUsed="0" w:qFormat="1"/>
+    <w:lsdException w:name="Intense Quote" w:semiHidden="0" w:uiPriority="30" w:unhideWhenUsed="0" w:qFormat="1"/>
+    <w:lsdException w:name="Medium List 2 Accent 1" w:semiHidden="0" w:uiPriority="66" w:unhideWhenUsed="0"/>
+    <w:lsdException w:name="Medium Grid 1 Accent 1" w:semiHidden="0" w:uiPriority="67" w:unhideWhenUsed="0"/>
+    <w:lsdException w:name="Medium Grid 2 Accent 1" w:semiHidden="0" w:uiPriority="68" w:unhideWhenUsed="0"/>
+    <w:lsdException w:name="Medium Grid 3 Accent 1" w:semiHidden="0" w:uiPriority="69" w:unhideWhenUsed="0"/>
+    <w:lsdException w:name="Dark List Accent 1" w:semiHidden="0" w:uiPriority="70" w:unhideWhenUsed="0"/>
+    <w:lsdException w:name="Colorful Shading Accent 1" w:semiHidden="0" w:uiPriority="71" w:unhideWhenUsed="0"/>
+    <w:lsdException w:name="Colorful List Accent 1" w:semiHidden="0" w:uiPriority="72" w:unhideWhenUsed="0"/>
+    <w:lsdException w:name="Colorful Grid Accent 1" w:semiHidden="0" w:uiPriority="73" w:unhideWhenUsed="0"/>
+    <w:lsdException w:name="Light Shading Accent 2" w:semiHidden="0" w:uiPriority="60" w:unhideWhenUsed="0"/>
+    <w:lsdException w:name="Light List Accent 2" w:semiHidden="0" w:uiPriority="61" w:unhideWhenUsed="0"/>
+    <w:lsdException w:name="Light Grid Accent 2" w:semiHidden="0" w:uiPriority="62" w:unhideWhenUsed="0"/>
+    <w:lsdException w:name="Medium Shading 1 Accent 2" w:semiHidden="0" w:uiPriority="63" w:unhideWhenUsed="0"/>
+    <w:lsdException w:name="Medium Shading 2 Accent 2" w:semiHidden="0" w:uiPriority="64" w:unhideWhenUsed="0"/>
+    <w:lsdException w:name="Medium List 1 Accent 2" w:semiHidden="0" w:uiPriority="65" w:unhideWhenUsed="0"/>
+    <w:lsdException w:name="Medium List 2 Accent 2" w:semiHidden="0" w:uiPriority="66" w:unhideWhenUsed="0"/>
+    <w:lsdException w:name="Medium Grid 1 Accent 2" w:semiHidden="0" w:uiPriority="67" w:unhideWhenUsed="0"/>
+    <w:lsdException w:name="Medium Grid 2 Accent 2" w:semiHidden="0" w:uiPriority="68" w:unhideWhenUsed="0"/>
+    <w:lsdException w:name="Medium Grid 3 Accent 2" w:semiHidden="0" w:uiPriority="69" w:unhideWhenUsed="0"/>
+    <w:lsdException w:name="Dark List Accent 2" w:semiHidden="0" w:uiPriority="70" w:unhideWhenUsed="0"/>
+    <w:lsdException w:name="Colorful Shading Accent 2" w:semiHidden="0" w:uiPriority="71" w:unhideWhenUsed="0"/>
+    <w:lsdException w:name="Colorful List Accent 2" w:semiHidden="0" w:uiPriority="72" w:unhideWhenUsed="0"/>
+    <w:lsdException w:name="Colorful Grid Accent 2" w:semiHidden="0" w:uiPriority="73" w:unhideWhenUsed="0"/>
+    <w:lsdException w:name="Light Shading Accent 3" w:semiHidden="0" w:uiPriority="60" w:unhideWhenUsed="0"/>
+    <w:lsdException w:name="Light List Accent 3" w:semiHidden="0" w:uiPriority="61" w:unhideWhenUsed="0"/>
+    <w:lsdException w:name="Light Grid Accent 3" w:semiHidden="0" w:uiPriority="62" w:unhideWhenUsed="0"/>
+    <w:lsdException w:name="Medium Shading 1 Accent 3" w:semiHidden="0" w:uiPriority="63" w:unhideWhenUsed="0"/>
+    <w:lsdException w:name="Medium Shading 2 Accent 3" w:semiHidden="0" w:uiPriority="64" w:unhideWhenUsed="0"/>
+    <w:lsdException w:name="Medium List 1 Accent 3" w:semiHidden="0" w:uiPriority="65" w:unhideWhenUsed="0"/>
+    <w:lsdException w:name="Medium List 2 Accent 3" w:semiHidden="0" w:uiPriority="66" w:unhideWhenUsed="0"/>
+    <w:lsdException w:name="Medium Grid 1 Accent 3" w:semiHidden="0" w:uiPriority="67" w:unhideWhenUsed="0"/>
+    <w:lsdException w:name="Medium Grid 2 Accent 3" w:semiHidden="0" w:uiPriority="68" w:unhideWhenUsed="0"/>
+    <w:lsdException w:name="Medium Grid 3 Accent 3" w:semiHidden="0" w:uiPriority="69" w:unhideWhenUsed="0"/>
+    <w:lsdException w:name="Dark List Accent 3" w:semiHidden="0" w:uiPriority="70" w:unhideWhenUsed="0"/>
+    <w:lsdException w:name="Colorful Shading Accent 3" w:semiHidden="0" w:uiPriority="71" w:unhideWhenUsed="0"/>
+    <w:lsdException w:name="Colorful List Accent 3" w:semiHidden="0" w:uiPriority="72" w:unhideWhenUsed="0"/>
+    <w:lsdException w:name="Colorful Grid Accent 3" w:semiHidden="0" w:uiPriority="73" w:unhideWhenUsed="0"/>
+    <w:lsdException w:name="Light Shading Accent 4" w:semiHidden="0" w:uiPriority="60" w:unhideWhenUsed="0"/>
+    <w:lsdException w:name="Light List Accent 4" w:semiHidden="0" w:uiPriority="61" w:unhideWhenUsed="0"/>
+    <w:lsdException w:name="Light Grid Accent 4" w:semiHidden="0" w:uiPriority="62" w:unhideWhenUsed="0"/>
+    <w:lsdException w:name="Medium Shading 1 Accent 4" w:semiHidden="0" w:uiPriority="63" w:unhideWhenUsed="0"/>
+    <w:lsdException w:name="Medium Shading 2 Accent 4" w:semiHidden="0" w:uiPriority="64" w:unhideWhenUsed="0"/>
+    <w:lsdException w:name="Medium List 1 Accent 4" w:semiHidden="0" w:uiPriority="65" w:unhideWhenUsed="0"/>
+    <w:lsdException w:name="Medium List 2 Accent 4" w:semiHidden="0" w:uiPriority="66" w:unhideWhenUsed="0"/>
+    <w:lsdException w:name="Medium Grid 1 Accent 4" w:semiHidden="0" w:uiPriority="67" w:unhideWhenUsed="0"/>
+    <w:lsdException w:name="Medium Grid 2 Accent 4" w:semiHidden="0" w:uiPriority="68" w:unhideWhenUsed="0"/>
+    <w:lsdException w:name="Medium Grid 3 Accent 4" w:semiHidden="0" w:uiPriority="69" w:unhideWhenUsed="0"/>
+    <w:lsdException w:name="Dark List Accent 4" w:semiHidden="0" w:uiPriority="70" w:unhideWhenUsed="0"/>
+    <w:lsdException w:name="Colorful Shading Accent 4" w:semiHidden="0" w:uiPriority="71" w:unhideWhenUsed="0"/>
+    <w:lsdException w:name="Colorful List Accent 4" w:semiHidden="0" w:uiPriority="72" w:unhideWhenUsed="0"/>
+    <w:lsdException w:name="Colorful Grid Accent 4" w:semiHidden="0" w:uiPriority="73" w:unhideWhenUsed="0"/>
+    <w:lsdException w:name="Light Shading Accent 5" w:semiHidden="0" w:uiPriority="60" w:unhideWhenUsed="0"/>
+    <w:lsdException w:name="Light List Accent 5" w:semiHidden="0" w:uiPriority="61" w:unhideWhenUsed="0"/>
+    <w:lsdException w:name="Light Grid Accent 5" w:semiHidden="0" w:uiPriority="62" w:unhideWhenUsed="0"/>
+    <w:lsdException w:name="Medium Shading 1 Accent 5" w:semiHidden="0" w:uiPriority="63" w:unhideWhenUsed="0"/>
+    <w:lsdException w:name="Medium Shading 2 Accent 5" w:semiHidden="0" w:uiPriority="64" w:unhideWhenUsed="0"/>
+    <w:lsdException w:name="Medium List 1 Accent 5" w:semiHidden="0" w:uiPriority="65" w:unhideWhenUsed="0"/>
+    <w:lsdException w:name="Medium List 2 Accent 5" w:semiHidden="0" w:uiPriority="66" w:unhideWhenUsed="0"/>
+    <w:lsdException w:name="Medium Grid 1 Accent 5" w:semiHidden="0" w:uiPriority="67" w:unhideWhenUsed="0"/>
+    <w:lsdException w:name="Medium Grid 2 Accent 5" w:semiHidden="0" w:uiPriority="68" w:unhideWhenUsed="0"/>
+    <w:lsdException w:name="Medium Grid 3 Accent 5" w:semiHidden="0" w:uiPriority="69" w:unhideWhenUsed="0"/>
+    <w:lsdException w:name="Dark List Accent 5" w:semiHidden="0" w:uiPriority="70" w:unhideWhenUsed="0"/>
+    <w:lsdException w:name="Colorful Shading Accent 5" w:semiHidden="0" w:uiPriority="71" w:unhideWhenUsed="0"/>
+    <w:lsdException w:name="Colorful List Accent 5" w:semiHidden="0" w:uiPriority="72" w:unhideWhenUsed="0"/>
+    <w:lsdException w:name="Colorful Grid Accent 5" w:semiHidden="0" w:uiPriority="73" w:unhideWhenUsed="0"/>
+    <w:lsdException w:name="Light Shading Accent 6" w:semiHidden="0" w:uiPriority="60" w:unhideWhenUsed="0"/>
+    <w:lsdException w:name="Light List Accent 6" w:semiHidden="0" w:uiPriority="61" w:unhideWhenUsed="0"/>
+    <w:lsdException w:name="Light Grid Accent 6" w:semiHidden="0" w:uiPriority="62" w:unhideWhenUsed="0"/>
+    <w:lsdException w:name="Medium Shading 1 Accent 6" w:semiHidden="0" w:uiPriority="63" w:unhideWhenUsed="0"/>
+    <w:lsdException w:name="Medium Shading 2 Accent 6" w:semiHidden="0" w:uiPriority="64" w:unhideWhenUsed="0"/>
+    <w:lsdException w:name="Medium List 1 Accent 6" w:semiHidden="0" w:uiPriority="65" w:unhideWhenUsed="0"/>
+    <w:lsdException w:name="Medium List 2 Accent 6" w:semiHidden="0" w:uiPriority="66" w:unhideWhenUsed="0"/>
+    <w:lsdException w:name="Medium Grid 1 Accent 6" w:semiHidden="0" w:uiPriority="67" w:unhideWhenUsed="0"/>
+    <w:lsdException w:name="Medium Grid 2 Accent 6" w:semiHidden="0" w:uiPriority="68" w:unhideWhenUsed="0"/>
+    <w:lsdException w:name="Medium Grid 3 Accent 6" w:semiHidden="0" w:uiPriority="69" w:unhideWhenUsed="0"/>
+    <w:lsdException w:name="Dark List Accent 6" w:semiHidden="0" w:uiPriority="70" w:unhideWhenUsed="0"/>
+    <w:lsdException w:name="Colorful Shading Accent 6" w:semiHidden="0" w:uiPriority="71" w:unhideWhenUsed="0"/>
+    <w:lsdException w:name="Colorful List Accent 6" w:semiHidden="0" w:uiPriority="72" w:unhideWhenUsed="0"/>
+    <w:lsdException w:name="Colorful Grid Accent 6" w:semiHidden="0" w:uiPriority="73" w:unhideWhenUsed="0"/>
+    <w:lsdException w:name="Subtle Emphasis" w:semiHidden="0" w:uiPriority="19" w:unhideWhenUsed="0" w:qFormat="1"/>
+    <w:lsdException w:name="Intense Emphasis" w:semiHidden="0" w:uiPriority="21" w:unhideWhenUsed="0" w:qFormat="1"/>
+    <w:lsdException w:name="Subtle Reference" w:semiHidden="0" w:uiPriority="31" w:unhideWhenUsed="0" w:qFormat="1"/>
+    <w:lsdException w:name="Intense Reference" w:semiHidden="0" w:uiPriority="32" w:unhideWhenUsed="0" w:qFormat="1"/>
+    <w:lsdException w:name="Book Title" w:semiHidden="0" w:uiPriority="33" w:unhideWhenUsed="0" w:qFormat="1"/>
+    <w:lsdException w:name="Bibliography" w:uiPriority="37"/>
+    <w:lsdException w:name="TOC Heading" w:uiPriority="39" w:qFormat="1"/>
+  </w:latentStyles>
+  <w:style w:type="paragraph" w:default="1" w:styleId="a">
+    <w:name w:val="Normal"/>
+    <w:qFormat/>
+    <w:pPr>
+      <w:widowControl w:val="0"/>
+      <w:jc w:val="both"/>
+    </w:pPr>
+  </w:style>
+  <w:style w:type="character" w:default="1" w:styleId="a0">
+    <w:name w:val="Default Paragraph Font"/>
+    <w:uiPriority w:val="1"/>
+    <w:semiHidden/>
+    <w:unhideWhenUsed/>
+  </w:style>
+  <w:style w:type="table" w:default="1" w:styleId="a1">
+    <w:name w:val="Normal Table"/>
+    <w:uiPriority w:val="99"/>
+    <w:semiHidden/>
+    <w:unhideWhenUsed/>
+    <w:tblPr>
+      <w:tblInd w:w="0" w:type="dxa"/>
+      <w:tblCellMar>
+        <w:top w:w="0" w:type="dxa"/>
+        <w:left w:w="108" w:type="dxa"/>
+        <w:bottom w:w="0" w:type="dxa"/>
+        <w:right w:w="108" w:type="dxa"/>
+      </w:tblCellMar>
+    </w:tblPr>
+  </w:style>
+  <w:style w:type="numbering" w:default="1" w:styleId="a2">
+    <w:name w:val="No List"/>
+    <w:uiPriority w:val="99"/>
+    <w:semiHidden/>
+    <w:unhideWhenUsed/>
+  </w:style>
+  <w:style w:type="table" w:styleId="a3">
+    <w:name w:val="Table Grid"/>
+    <w:basedOn w:val="a1"/>
+    <w:uiPriority w:val="39"/>
+    <w:rsid w:val="005708D3"/>
+    <w:tblPr>
+      <w:tblInd w:w="0" w:type="dxa"/>
+      <w:tblBorders>
+        <w:top w:val="single" w:sz="4" w:space="0" w:color="auto"/>
+        <w:left w:val="single" w:sz="4" w:space="0" w:color="auto"/>
+        <w:bottom w:val="single" w:sz="4" w:space="0" w:color="auto"/>
+        <w:right w:val="single" w:sz="4" w:space="0" w:color="auto"/>
+        <w:insideH w:val="single" w:sz="4" w:space="0" w:color="auto"/>
+        <w:insideV w:val="single" w:sz="4" w:space="0" w:color="auto"/>
+      </w:tblBorders>
+      <w:tblCellMar>
+        <w:top w:w="0" w:type="dxa"/>
+        <w:left w:w="108" w:type="dxa"/>
+        <w:bottom w:w="0" w:type="dxa"/>
+        <w:right w:w="108" w:type="dxa"/>
+      </w:tblCellMar>
+    </w:tblPr>
+  </w:style>
+  <w:style w:type="paragraph" w:styleId="a4">
+    <w:name w:val="header"/>
+    <w:basedOn w:val="a"/>
+    <w:link w:val="Char"/>
+    <w:uiPriority w:val="99"/>
+    <w:unhideWhenUsed/>
+    <w:rsid w:val="00864D89"/>
+    <w:pPr>
+      <w:pBdr>
+        <w:bottom w:val="single" w:sz="6" w:space="1" w:color="auto"/>
+      </w:pBdr>
+      <w:tabs>
+        <w:tab w:val="center" w:pos="4153"/>
+        <w:tab w:val="right" w:pos="8306"/>
+      </w:tabs>
+      <w:snapToGrid w:val="0"/>
+      <w:jc w:val="center"/>
+    </w:pPr>
+    <w:rPr>
+      <w:sz w:val="18"/>
+      <w:szCs w:val="18"/>
+    </w:rPr>
+  </w:style>
+  <w:style w:type="character" w:customStyle="1" w:styleId="Char">
+    <w:name w:val="页眉 Char"/>
+    <w:basedOn w:val="a0"/>
+    <w:link w:val="a4"/>
+    <w:uiPriority w:val="99"/>
+    <w:rsid w:val="00864D89"/>
+    <w:rPr>
+      <w:sz w:val="18"/>
+      <w:szCs w:val="18"/>
+    </w:rPr>
+  </w:style>
+  <w:style w:type="paragraph" w:styleId="a5">
+    <w:name w:val="footer"/>
+    <w:basedOn w:val="a"/>
+    <w:link w:val="Char0"/>
+    <w:uiPriority w:val="99"/>
+    <w:unhideWhenUsed/>
+    <w:rsid w:val="00864D89"/>
+    <w:pPr>
+      <w:tabs>
+        <w:tab w:val="center" w:pos="4153"/>
+        <w:tab w:val="right" w:pos="8306"/>
+      </w:tabs>
+      <w:snapToGrid w:val="0"/>
+      <w:jc w:val="left"/>
+    </w:pPr>
+    <w:rPr>
+      <w:sz w:val="18"/>
+      <w:szCs w:val="18"/>
+    </w:rPr>
+  </w:style>
+  <w:style w:type="character" w:customStyle="1" w:styleId="Char0">
+    <w:name w:val="页脚 Char"/>
+    <w:basedOn w:val="a0"/>
+    <w:link w:val="a5"/>
+    <w:uiPriority w:val="99"/>
+    <w:rsid w:val="00864D89"/>
+    <w:rPr>
+      <w:sz w:val="18"/>
+      <w:szCs w:val="18"/>
+    </w:rPr>
+  </w:style>
+</w:styles>
+</file>
+
+<file path=word/stylesWithEffects.xml><?xml version="1.0" encoding="utf-8"?>
+<w:styles xmlns:wpc="http://schemas.microsoft.com/office/word/2010/wordprocessingCanvas" xmlns:mc="http://schemas.openxmlformats.org/markup-compatibility/2006" xmlns:o="urn:schemas-microsoft-com:office:office" xmlns:r="http://schemas.openxmlformats.org/officeDocument/2006/relationships" xmlns:m="http://schemas.openxmlformats.org/officeDocument/2006/math" xmlns:v="urn:schemas-microsoft-com:vml" xmlns:wp14="http://schemas.microsoft.com/office/word/2010/wordprocessingDrawing" xmlns:wp="http://schemas.openxmlformats.org/drawingml/2006/wordprocessingDrawing" xmlns:w10="urn:schemas-microsoft-com:office:word" xmlns:w="http://schemas.openxmlformats.org/wordprocessingml/2006/main" xmlns:w14="http://schemas.microsoft.com/office/word/2010/wordml" xmlns:wpg="http://schemas.microsoft.com/office/word/2010/wordprocessingGroup" xmlns:wpi="http://schemas.microsoft.com/office/word/2010/wordprocessingInk" xmlns:wne="http://schemas.microsoft.com/office/word/2006/wordml" xmlns:wps="http://schemas.microsoft.com/office/word/2010/wordprocessingShape" mc:Ignorable="w14 wp14">
+  <w:docDefaults>
+    <w:rPrDefault>
+      <w:rPr>
+        <w:rFonts w:asciiTheme="minorHAnsi" w:eastAsiaTheme="minorEastAsia" w:hAnsiTheme="minorHAnsi" w:cstheme="minorBidi"/>
+        <w:kern w:val="2"/>
+        <w:sz w:val="21"/>
+        <w:szCs w:val="22"/>
+        <w:lang w:val="en-US" w:eastAsia="zh-CN" w:bidi="ar-SA"/>
+      </w:rPr>
+    </w:rPrDefault>
+    <w:pPrDefault/>
+  </w:docDefaults>
+  <w:latentStyles w:defLockedState="0" w:defUIPriority="99" w:defSemiHidden="1" w:defUnhideWhenUsed="1" w:defQFormat="0" w:count="267">
+    <w:lsdException w:name="Normal" w:semiHidden="0" w:uiPriority="0" w:unhideWhenUsed="0" w:qFormat="1"/>
+    <w:lsdException w:name="heading 1" w:semiHidden="0" w:uiPriority="9" w:unhideWhenUsed="0" w:qFormat="1"/>
+    <w:lsdException w:name="heading 2" w:uiPriority="9" w:qFormat="1"/>
+    <w:lsdException w:name="heading 3" w:uiPriority="9" w:qFormat="1"/>
+    <w:lsdException w:name="heading 4" w:uiPriority="9" w:qFormat="1"/>
+    <w:lsdException w:name="heading 5" w:uiPriority="9" w:qFormat="1"/>
+    <w:lsdException w:name="heading 6" w:uiPriority="9" w:qFormat="1"/>
+    <w:lsdException w:name="heading 7" w:uiPriority="9" w:qFormat="1"/>
+    <w:lsdException w:name="heading 8" w:uiPriority="9" w:qFormat="1"/>
+    <w:lsdException w:name="heading 9" w:uiPriority="9" w:qFormat="1"/>
+    <w:lsdException w:name="toc 1" w:uiPriority="39"/>
+    <w:lsdException w:name="toc 2" w:uiPriority="39"/>
+    <w:lsdException w:name="toc 3" w:uiPriority="39"/>
+    <w:lsdException w:name="toc 4" w:uiPriority="39"/>
+    <w:lsdException w:name="toc 5" w:uiPriority="39"/>
+    <w:lsdException w:name="toc 6" w:uiPriority="39"/>
+    <w:lsdException w:name="toc 7" w:uiPriority="39"/>
+    <w:lsdException w:name="toc 8" w:uiPriority="39"/>
+    <w:lsdException w:name="toc 9" w:uiPriority="39"/>
+    <w:lsdException w:name="caption" w:uiPriority="35" w:qFormat="1"/>
+    <w:lsdException w:name="Title" w:semiHidden="0" w:uiPriority="10" w:unhideWhenUsed="0" w:qFormat="1"/>
+    <w:lsdException w:name="Default Paragraph Font" w:uiPriority="1"/>
+    <w:lsdException w:name="Subtitle" w:semiHidden="0" w:uiPriority="11" w:unhideWhenUsed="0" w:qFormat="1"/>
+    <w:lsdException w:name="Strong" w:semiHidden="0" w:uiPriority="22" w:unhideWhenUsed="0" w:qFormat="1"/>
+    <w:lsdException w:name="Emphasis" w:semiHidden="0" w:uiPriority="20" w:unhideWhenUsed="0" w:qFormat="1"/>
+    <w:lsdException w:name="Table Grid" w:semiHidden="0" w:uiPriority="39" w:unhideWhenUsed="0"/>
+    <w:lsdException w:name="Placeholder Text" w:unhideWhenUsed="0"/>
+    <w:lsdException w:name="No Spacing" w:semiHidden="0" w:uiPriority="1" w:unhideWhenUsed="0" w:qFormat="1"/>
+    <w:lsdException w:name="Light Shading" w:semiHidden="0" w:uiPriority="60" w:unhideWhenUsed="0"/>
+    <w:lsdException w:name="Light List" w:semiHidden="0" w:uiPriority="61" w:unhideWhenUsed="0"/>
+    <w:lsdException w:name="Light Grid" w:semiHidden="0" w:uiPriority="62" w:unhideWhenUsed="0"/>
+    <w:lsdException w:name="Medium Shading 1" w:semiHidden="0" w:uiPriority="63" w:unhideWhenUsed="0"/>
+    <w:lsdException w:name="Medium Shading 2" w:semiHidden="0" w:uiPriority="64" w:unhideWhenUsed="0"/>
+    <w:lsdException w:name="Medium List 1" w:semiHidden="0" w:uiPriority="65" w:unhideWhenUsed="0"/>
+    <w:lsdException w:name="Medium List 2" w:semiHidden="0" w:uiPriority="66" w:unhideWhenUsed="0"/>
+    <w:lsdException w:name="Medium Grid 1" w:semiHidden="0" w:uiPriority="67" w:unhideWhenUsed="0"/>
+    <w:lsdException w:name="Medium Grid 2" w:semiHidden="0" w:uiPriority="68" w:unhideWhenUsed="0"/>
+    <w:lsdException w:name="Medium Grid 3" w:semiHidden="0" w:uiPriority="69" w:unhideWhenUsed="0"/>
+    <w:lsdException w:name="Dark List" w:semiHidden="0" w:uiPriority="70" w:unhideWhenUsed="0"/>
+    <w:lsdException w:name="Colorful Shading" w:semiHidden="0" w:uiPriority="71" w:unhideWhenUsed="0"/>
+    <w:lsdException w:name="Colorful List" w:semiHidden="0" w:uiPriority="72" w:unhideWhenUsed="0"/>
+    <w:lsdException w:name="Colorful Grid" w:semiHidden="0" w:uiPriority="73" w:unhideWhenUsed="0"/>
+    <w:lsdException w:name="Light Shading Accent 1" w:semiHidden="0" w:uiPriority="60" w:unhideWhenUsed="0"/>
+    <w:lsdException w:name="Light List Accent 1" w:semiHidden="0" w:uiPriority="61" w:unhideWhenUsed="0"/>
+    <w:lsdException w:name="Light Grid Accent 1" w:semiHidden="0" w:uiPriority="62" w:unhideWhenUsed="0"/>
+    <w:lsdException w:name="Medium Shading 1 Accent 1" w:semiHidden="0" w:uiPriority="63" w:unhideWhenUsed="0"/>
+    <w:lsdException w:name="Medium Shading 2 Accent 1" w:semiHidden="0" w:uiPriority="64" w:unhideWhenUsed="0"/>
+    <w:lsdException w:name="Medium List 1 Accent 1" w:semiHidden="0" w:uiPriority="65" w:unhideWhenUsed="0"/>
+    <w:lsdException w:name="Revision" w:unhideWhenUsed="0"/>
+    <w:lsdException w:name="List Paragraph" w:semiHidden="0" w:uiPriority="34" w:unhideWhenUsed="0" w:qFormat="1"/>
+    <w:lsdException w:name="Quote" w:semiHidden="0" w:uiPriority="29" w:unhideWhenUsed="0" w:qFormat="1"/>
+    <w:lsdException w:name="Intense Quote" w:semiHidden="0" w:uiPriority="30" w:unhideWhenUsed="0" w:qFormat="1"/>
+    <w:lsdException w:name="Medium List 2 Accent 1" w:semiHidden="0" w:uiPriority="66" w:unhideWhenUsed="0"/>
+    <w:lsdException w:name="Medium Grid 1 Accent 1" w:semiHidden="0" w:uiPriority="67" w:unhideWhenUsed="0"/>
+    <w:lsdException w:name="Medium Grid 2 Accent 1" w:semiHidden="0" w:uiPriority="68" w:unhideWhenUsed="0"/>
+    <w:lsdException w:name="Medium Grid 3 Accent 1" w:semiHidden="0" w:uiPriority="69" w:unhideWhenUsed="0"/>
+    <w:lsdException w:name="Dark List Accent 1" w:semiHidden="0" w:uiPriority="70" w:unhideWhenUsed="0"/>
+    <w:lsdException w:name="Colorful Shading Accent 1" w:semiHidden="0" w:uiPriority="71" w:unhideWhenUsed="0"/>
+    <w:lsdException w:name="Colorful List Accent 1" w:semiHidden="0" w:uiPriority="72" w:unhideWhenUsed="0"/>
+    <w:lsdException w:name="Colorful Grid Accent 1" w:semiHidden="0" w:uiPriority="73" w:unhideWhenUsed="0"/>
+    <w:lsdException w:name="Light Shading Accent 2" w:semiHidden="0" w:uiPriority="60" w:unhideWhenUsed="0"/>
+    <w:lsdException w:name="Light List Accent 2" w:semiHidden="0" w:uiPriority="61" w:unhideWhenUsed="0"/>
+    <w:lsdException w:name="Light Grid Accent 2" w:semiHidden="0" w:uiPriority="62" w:unhideWhenUsed="0"/>
+    <w:lsdException w:name="Medium Shading 1 Accent 2" w:semiHidden="0" w:uiPriority="63" w:unhideWhenUsed="0"/>
+    <w:lsdException w:name="Medium Shading 2 Accent 2" w:semiHidden="0" w:uiPriority="64" w:unhideWhenUsed="0"/>
+    <w:lsdException w:name="Medium List 1 Accent 2" w:semiHidden="0" w:uiPriority="65" w:unhideWhenUsed="0"/>
+    <w:lsdException w:name="Medium List 2 Accent 2" w:semiHidden="0" w:uiPriority="66" w:unhideWhenUsed="0"/>
+    <w:lsdException w:name="Medium Grid 1 Accent 2" w:semiHidden="0" w:uiPriority="67" w:unhideWhenUsed="0"/>
+    <w:lsdException w:name="Medium Grid 2 Accent 2" w:semiHidden="0" w:uiPriority="68" w:unhideWhenUsed="0"/>
+    <w:lsdException w:name="Medium Grid 3 Accent 2" w:semiHidden="0" w:uiPriority="69" w:unhideWhenUsed="0"/>
+    <w:lsdException w:name="Dark List Accent 2" w:semiHidden="0" w:uiPriority="70" w:unhideWhenUsed="0"/>
+    <w:lsdException w:name="Colorful Shading Accent 2" w:semiHidden="0" w:uiPriority="71" w:unhideWhenUsed="0"/>
+    <w:lsdException w:name="Colorful List Accent 2" w:semiHidden="0" w:uiPriority="72" w:unhideWhenUsed="0"/>
+    <w:lsdException w:name="Colorful Grid Accent 2" w:semiHidden="0" w:uiPriority="73" w:unhideWhenUsed="0"/>
+    <w:lsdException w:name="Light Shading Accent 3" w:semiHidden="0" w:uiPriority="60" w:unhideWhenUsed="0"/>
+    <w:lsdException w:name="Light List Accent 3" w:semiHidden="0" w:uiPriority="61" w:unhideWhenUsed="0"/>
+    <w:lsdException w:name="Light Grid Accent 3" w:semiHidden="0" w:uiPriority="62" w:unhideWhenUsed="0"/>
+    <w:lsdException w:name="Medium Shading 1 Accent 3" w:semiHidden="0" w:uiPriority="63" w:unhideWhenUsed="0"/>
+    <w:lsdException w:name="Medium Shading 2 Accent 3" w:semiHidden="0" w:uiPriority="64" w:unhideWhenUsed="0"/>
+    <w:lsdException w:name="Medium List 1 Accent 3" w:semiHidden="0" w:uiPriority="65" w:unhideWhenUsed="0"/>
+    <w:lsdException w:name="Medium List 2 Accent 3" w:semiHidden="0" w:uiPriority="66" w:unhideWhenUsed="0"/>
+    <w:lsdException w:name="Medium Grid 1 Accent 3" w:semiHidden="0" w:uiPriority="67" w:unhideWhenUsed="0"/>
+    <w:lsdException w:name="Medium Grid 2 Accent 3" w:semiHidden="0" w:uiPriority="68" w:unhideWhenUsed="0"/>
+    <w:lsdException w:name="Medium Grid 3 Accent 3" w:semiHidden="0" w:uiPriority="69" w:unhideWhenUsed="0"/>
+    <w:lsdException w:name="Dark List Accent 3" w:semiHidden="0" w:uiPriority="70" w:unhideWhenUsed="0"/>
+    <w:lsdException w:name="Colorful Shading Accent 3" w:semiHidden="0" w:uiPriority="71" w:unhideWhenUsed="0"/>
+    <w:lsdException w:name="Colorful List Accent 3" w:semiHidden="0" w:uiPriority="72" w:unhideWhenUsed="0"/>
+    <w:lsdException w:name="Colorful Grid Accent 3" w:semiHidden="0" w:uiPriority="73" w:unhideWhenUsed="0"/>
+    <w:lsdException w:name="Light Shading Accent 4" w:semiHidden="0" w:uiPriority="60" w:unhideWhenUsed="0"/>
+    <w:lsdException w:name="Light List Accent 4" w:semiHidden="0" w:uiPriority="61" w:unhideWhenUsed="0"/>
+    <w:lsdException w:name="Light Grid Accent 4" w:semiHidden="0" w:uiPriority="62" w:unhideWhenUsed="0"/>
+    <w:lsdException w:name="Medium Shading 1 Accent 4" w:semiHidden="0" w:uiPriority="63" w:unhideWhenUsed="0"/>
+    <w:lsdException w:name="Medium Shading 2 Accent 4" w:semiHidden="0" w:uiPriority="64" w:unhideWhenUsed="0"/>
+    <w:lsdException w:name="Medium List 1 Accent 4" w:semiHidden="0" w:uiPriority="65" w:unhideWhenUsed="0"/>
+    <w:lsdException w:name="Medium List 2 Accent 4" w:semiHidden="0" w:uiPriority="66" w:unhideWhenUsed="0"/>
+    <w:lsdException w:name="Medium Grid 1 Accent 4" w:semiHidden="0" w:uiPriority="67" w:unhideWhenUsed="0"/>
+    <w:lsdException w:name="Medium Grid 2 Accent 4" w:semiHidden="0" w:uiPriority="68" w:unhideWhenUsed="0"/>
+    <w:lsdException w:name="Medium Grid 3 Accent 4" w:semiHidden="0" w:uiPriority="69" w:unhideWhenUsed="0"/>
+    <w:lsdException w:name="Dark List Accent 4" w:semiHidden="0" w:uiPriority="70" w:unhideWhenUsed="0"/>
+    <w:lsdException w:name="Colorful Shading Accent 4" w:semiHidden="0" w:uiPriority="71" w:unhideWhenUsed="0"/>
+    <w:lsdException w:name="Colorful List Accent 4" w:semiHidden="0" w:uiPriority="72" w:unhideWhenUsed="0"/>
+    <w:lsdException w:name="Colorful Grid Accent 4" w:semiHidden="0" w:uiPriority="73" w:unhideWhenUsed="0"/>
+    <w:lsdException w:name="Light Shading Accent 5" w:semiHidden="0" w:uiPriority="60" w:unhideWhenUsed="0"/>
+    <w:lsdException w:name="Light List Accent 5" w:semiHidden="0" w:uiPriority="61" w:unhideWhenUsed="0"/>
+    <w:lsdException w:name="Light Grid Accent 5" w:semiHidden="0" w:uiPriority="62" w:unhideWhenUsed="0"/>
+    <w:lsdException w:name="Medium Shading 1 Accent 5" w:semiHidden="0" w:uiPriority="63" w:unhideWhenUsed="0"/>
+    <w:lsdException w:name="Medium Shading 2 Accent 5" w:semiHidden="0" w:uiPriority="64" w:unhideWhenUsed="0"/>
+    <w:lsdException w:name="Medium List 1 Accent 5" w:semiHidden="0" w:uiPriority="65" w:unhideWhenUsed="0"/>
+    <w:lsdException w:name="Medium List 2 Accent 5" w:semiHidden="0" w:uiPriority="66" w:unhideWhenUsed="0"/>
+    <w:lsdException w:name="Medium Grid 1 Accent 5" w:semiHidden="0" w:uiPriority="67" w:unhideWhenUsed="0"/>
+    <w:lsdException w:name="Medium Grid 2 Accent 5" w:semiHidden="0" w:uiPriority="68" w:unhideWhenUsed="0"/>
+    <w:lsdException w:name="Medium Grid 3 Accent 5" w:semiHidden="0" w:uiPriority="69" w:unhideWhenUsed="0"/>
+    <w:lsdException w:name="Dark List Accent 5" w:semiHidden="0" w:uiPriority="70" w:unhideWhenUsed="0"/>
+    <w:lsdException w:name="Colorful Shading Accent 5" w:semiHidden="0" w:uiPriority="71" w:unhideWhenUsed="0"/>
+    <w:lsdException w:name="Colorful List Accent 5" w:semiHidden="0" w:uiPriority="72" w:unhideWhenUsed="0"/>
+    <w:lsdException w:name="Colorful Grid Accent 5" w:semiHidden="0" w:uiPriority="73" w:unhideWhenUsed="0"/>
+    <w:lsdException w:name="Light Shading Accent 6" w:semiHidden="0" w:uiPriority="60" w:unhideWhenUsed="0"/>
+    <w:lsdException w:name="Light List Accent 6" w:semiHidden="0" w:uiPriority="61" w:unhideWhenUsed="0"/>
+    <w:lsdException w:name="Light Grid Accent 6" w:semiHidden="0" w:uiPriority="62" w:unhideWhenUsed="0"/>
+    <w:lsdException w:name="Medium Shading 1 Accent 6" w:semiHidden="0" w:uiPriority="63" w:unhideWhenUsed="0"/>
+    <w:lsdException w:name="Medium Shading 2 Accent 6" w:semiHidden="0" w:uiPriority="64" w:unhideWhenUsed="0"/>
+    <w:lsdException w:name="Medium List 1 Accent 6" w:semiHidden="0" w:uiPriority="65" w:unhideWhenUsed="0"/>
+    <w:lsdException w:name="Medium List 2 Accent 6" w:semiHidden="0" w:uiPriority="66" w:unhideWhenUsed="0"/>
+    <w:lsdException w:name="Medium Grid 1 Accent 6" w:semiHidden="0" w:uiPriority="67" w:unhideWhenUsed="0"/>
+    <w:lsdException w:name="Medium Grid 2 Accent 6" w:semiHidden="0" w:uiPriority="68" w:unhideWhenUsed="0"/>
+    <w:lsdException w:name="Medium Grid 3 Accent 6" w:semiHidden="0" w:uiPriority="69" w:unhideWhenUsed="0"/>
+    <w:lsdException w:name="Dark List Accent 6" w:semiHidden="0" w:uiPriority="70" w:unhideWhenUsed="0"/>
+    <w:lsdException w:name="Colorful Shading Accent 6" w:semiHidden="0" w:uiPriority="71" w:unhideWhenUsed="0"/>
+    <w:lsdException w:name="Colorful List Accent 6" w:semiHidden="0" w:uiPriority="72" w:unhideWhenUsed="0"/>
+    <w:lsdException w:name="Colorful Grid Accent 6" w:semiHidden="0" w:uiPriority="73" w:unhideWhenUsed="0"/>
+    <w:lsdException w:name="Subtle Emphasis" w:semiHidden="0" w:uiPriority="19" w:unhideWhenUsed="0" w:qFormat="1"/>
+    <w:lsdException w:name="Intense Emphasis" w:semiHidden="0" w:uiPriority="21" w:unhideWhenUsed="0" w:qFormat="1"/>
+    <w:lsdException w:name="Subtle Reference" w:semiHidden="0" w:uiPriority="31" w:unhideWhenUsed="0" w:qFormat="1"/>
+    <w:lsdException w:name="Intense Reference" w:semiHidden="0" w:uiPriority="32" w:unhideWhenUsed="0" w:qFormat="1"/>
+    <w:lsdException w:name="Book Title" w:semiHidden="0" w:uiPriority="33" w:unhideWhenUsed="0" w:qFormat="1"/>
+    <w:lsdException w:name="Bibliography" w:uiPriority="37"/>
+    <w:lsdException w:name="TOC Heading" w:uiPriority="39" w:qFormat="1"/>
   </w:latentStyles>
   <w:style w:type="paragraph" w:default="1" w:styleId="a">
     <w:name w:val="Normal"/>
@@ -17173,7 +18906,7 @@
   <a:extraClrSchemeLst/>
   <a:extLst>
     <a:ext uri="{05A4C25C-085E-4340-85A3-A5531E510DB2}">
-      <thm15:themeFamily xmlns:thm15="http://schemas.microsoft.com/office/thememl/2012/main" name="Office Theme" id="{62F939B6-93AF-4DB8-9C6B-D6C7DFDC589F}" vid="{4A3C46E8-61CC-4603-A589-7422A47A8E4A}"/>
+      <thm15:themeFamily xmlns:thm15="http://schemas.microsoft.com/office/thememl/2012/main" xmlns="" name="Office Theme" id="{62F939B6-93AF-4DB8-9C6B-D6C7DFDC589F}" vid="{4A3C46E8-61CC-4603-A589-7422A47A8E4A}"/>
     </a:ext>
   </a:extLst>
 </a:theme>

</xml_diff>